<commit_message>
Finalização do passo-a-passo para instalação do linux oracle na Oracle VM VirtualBox
</commit_message>
<xml_diff>
--- a/Atividade Individual - Nicolas.docx
+++ b/Atividade Individual - Nicolas.docx
@@ -4189,14 +4189,142 @@
         </w:rPr>
         <w:t xml:space="preserve">zação da instalação reinicie o </w:t>
       </w:r>
+      <w:r>
+        <w:rPr>
+          <w:rFonts w:cstheme="minorHAnsi"/>
+        </w:rPr>
+        <w:t>sistema:</w:t>
+      </w:r>
+    </w:p>
+    <w:p>
+      <w:pPr>
+        <w:rPr>
+          <w:rFonts w:cstheme="minorHAnsi"/>
+        </w:rPr>
+      </w:pPr>
+      <w:r>
+        <w:rPr>
+          <w:rFonts w:cstheme="minorHAnsi"/>
+          <w:noProof/>
+          <w:lang w:eastAsia="pt-BR"/>
+        </w:rPr>
+        <w:drawing>
+          <wp:inline distT="0" distB="0" distL="0" distR="0" wp14:anchorId="36CEBCDA" wp14:editId="342FCE90">
+            <wp:extent cx="5396382" cy="2872597"/>
+            <wp:effectExtent l="0" t="0" r="0" b="4445"/>
+            <wp:docPr id="21" name="Imagem 21"/>
+            <wp:cNvGraphicFramePr>
+              <a:graphicFrameLocks xmlns:a="http://schemas.openxmlformats.org/drawingml/2006/main" noChangeAspect="1"/>
+            </wp:cNvGraphicFramePr>
+            <a:graphic xmlns:a="http://schemas.openxmlformats.org/drawingml/2006/main">
+              <a:graphicData uri="http://schemas.openxmlformats.org/drawingml/2006/picture">
+                <pic:pic xmlns:pic="http://schemas.openxmlformats.org/drawingml/2006/picture">
+                  <pic:nvPicPr>
+                    <pic:cNvPr id="0" name="reinicieosistema.png"/>
+                    <pic:cNvPicPr/>
+                  </pic:nvPicPr>
+                  <pic:blipFill>
+                    <a:blip r:embed="rId29">
+                      <a:extLst>
+                        <a:ext uri="{28A0092B-C50C-407E-A947-70E740481C1C}">
+                          <a14:useLocalDpi xmlns:a14="http://schemas.microsoft.com/office/drawing/2010/main" val="0"/>
+                        </a:ext>
+                      </a:extLst>
+                    </a:blip>
+                    <a:stretch>
+                      <a:fillRect/>
+                    </a:stretch>
+                  </pic:blipFill>
+                  <pic:spPr>
+                    <a:xfrm>
+                      <a:off x="0" y="0"/>
+                      <a:ext cx="5400040" cy="2874544"/>
+                    </a:xfrm>
+                    <a:prstGeom prst="rect">
+                      <a:avLst/>
+                    </a:prstGeom>
+                  </pic:spPr>
+                </pic:pic>
+              </a:graphicData>
+            </a:graphic>
+          </wp:inline>
+        </w:drawing>
+      </w:r>
+    </w:p>
+    <w:p>
+      <w:pPr>
+        <w:pStyle w:val="PargrafodaLista"/>
+        <w:numPr>
+          <w:ilvl w:val="0"/>
+          <w:numId w:val="12"/>
+        </w:numPr>
+        <w:rPr>
+          <w:rFonts w:cstheme="minorHAnsi"/>
+        </w:rPr>
+      </w:pPr>
+      <w:r>
+        <w:rPr>
+          <w:rFonts w:cstheme="minorHAnsi"/>
+        </w:rPr>
+        <w:t>Após reiniciar, entre no sistema através do usuário root com a senha configurada no resumo de instalação do Linux:</w:t>
+      </w:r>
+    </w:p>
+    <w:p>
+      <w:pPr>
+        <w:rPr>
+          <w:rFonts w:cstheme="minorHAnsi"/>
+        </w:rPr>
+      </w:pPr>
+      <w:r>
+        <w:rPr>
+          <w:rFonts w:cstheme="minorHAnsi"/>
+          <w:noProof/>
+          <w:lang w:eastAsia="pt-BR"/>
+        </w:rPr>
+        <w:drawing>
+          <wp:inline distT="0" distB="0" distL="0" distR="0" wp14:anchorId="4A4450B9" wp14:editId="39D99602">
+            <wp:extent cx="5477773" cy="3390182"/>
+            <wp:effectExtent l="0" t="0" r="8890" b="1270"/>
+            <wp:docPr id="22" name="Imagem 22"/>
+            <wp:cNvGraphicFramePr>
+              <a:graphicFrameLocks xmlns:a="http://schemas.openxmlformats.org/drawingml/2006/main" noChangeAspect="1"/>
+            </wp:cNvGraphicFramePr>
+            <a:graphic xmlns:a="http://schemas.openxmlformats.org/drawingml/2006/main">
+              <a:graphicData uri="http://schemas.openxmlformats.org/drawingml/2006/picture">
+                <pic:pic xmlns:pic="http://schemas.openxmlformats.org/drawingml/2006/picture">
+                  <pic:nvPicPr>
+                    <pic:cNvPr id="0" name="sologaragora.png"/>
+                    <pic:cNvPicPr/>
+                  </pic:nvPicPr>
+                  <pic:blipFill>
+                    <a:blip r:embed="rId30">
+                      <a:extLst>
+                        <a:ext uri="{28A0092B-C50C-407E-A947-70E740481C1C}">
+                          <a14:useLocalDpi xmlns:a14="http://schemas.microsoft.com/office/drawing/2010/main" val="0"/>
+                        </a:ext>
+                      </a:extLst>
+                    </a:blip>
+                    <a:stretch>
+                      <a:fillRect/>
+                    </a:stretch>
+                  </pic:blipFill>
+                  <pic:spPr>
+                    <a:xfrm>
+                      <a:off x="0" y="0"/>
+                      <a:ext cx="5486441" cy="3395547"/>
+                    </a:xfrm>
+                    <a:prstGeom prst="rect">
+                      <a:avLst/>
+                    </a:prstGeom>
+                  </pic:spPr>
+                </pic:pic>
+              </a:graphicData>
+            </a:graphic>
+          </wp:inline>
+        </w:drawing>
+      </w:r>
       <w:bookmarkStart w:id="0" w:name="_GoBack"/>
       <w:bookmarkEnd w:id="0"/>
-      <w:r>
-        <w:rPr>
-          <w:rFonts w:cstheme="minorHAnsi"/>
-        </w:rPr>
-        <w:t>sistema:</w:t>
-      </w:r>
     </w:p>
     <w:sectPr>
       <w:pgSz w:w="11906" w:h="16838"/>
@@ -4824,7 +4952,7 @@
   <w:abstractNum w:abstractNumId="6">
     <w:nsid w:val="41646B87"/>
     <w:multiLevelType w:val="hybridMultilevel"/>
-    <w:tmpl w:val="E2FED500"/>
+    <w:tmpl w:val="158AAA96"/>
     <w:lvl w:ilvl="0" w:tplc="04160001">
       <w:start w:val="1"/>
       <w:numFmt w:val="bullet"/>

</xml_diff>

<commit_message>
Adicionando comandos para configuração dos Requisitos linux
</commit_message>
<xml_diff>
--- a/Atividade Individual - Nicolas.docx
+++ b/Atividade Individual - Nicolas.docx
@@ -1625,10 +1625,363 @@
         </w:rPr>
         <w:tab/>
       </w:r>
-      <w:r>
-        <w:rPr>
-          <w:rFonts w:cstheme="minorHAnsi"/>
-          <w:sz w:val="24"/>
+    </w:p>
+    <w:p>
+      <w:pPr>
+        <w:pStyle w:val="PargrafodaLista"/>
+        <w:numPr>
+          <w:ilvl w:val="2"/>
+          <w:numId w:val="9"/>
+        </w:numPr>
+        <w:rPr>
+          <w:rFonts w:cstheme="minorHAnsi"/>
+          <w:szCs w:val="24"/>
+        </w:rPr>
+      </w:pPr>
+      <w:r>
+        <w:rPr>
+          <w:rFonts w:cstheme="minorHAnsi"/>
+          <w:szCs w:val="24"/>
+        </w:rPr>
+        <w:t xml:space="preserve"># </w:t>
+      </w:r>
+      <w:r>
+        <w:rPr>
+          <w:rFonts w:cstheme="minorHAnsi"/>
+          <w:szCs w:val="24"/>
+        </w:rPr>
+        <w:t xml:space="preserve">Sudo yum install </w:t>
+      </w:r>
+      <w:proofErr w:type="spellStart"/>
+      <w:r>
+        <w:rPr>
+          <w:rFonts w:cstheme="minorHAnsi"/>
+          <w:szCs w:val="24"/>
+        </w:rPr>
+        <w:t>nfs-utils</w:t>
+      </w:r>
+      <w:proofErr w:type="spellEnd"/>
+      <w:r>
+        <w:rPr>
+          <w:rFonts w:cstheme="minorHAnsi"/>
+          <w:szCs w:val="24"/>
+        </w:rPr>
+        <w:t xml:space="preserve"> –y</w:t>
+      </w:r>
+    </w:p>
+    <w:p>
+      <w:pPr>
+        <w:pStyle w:val="PargrafodaLista"/>
+        <w:numPr>
+          <w:ilvl w:val="2"/>
+          <w:numId w:val="9"/>
+        </w:numPr>
+        <w:rPr>
+          <w:rFonts w:cstheme="minorHAnsi"/>
+          <w:szCs w:val="24"/>
+        </w:rPr>
+      </w:pPr>
+      <w:r>
+        <w:rPr>
+          <w:rFonts w:cstheme="minorHAnsi"/>
+          <w:szCs w:val="24"/>
+        </w:rPr>
+        <w:t xml:space="preserve"># </w:t>
+      </w:r>
+      <w:r>
+        <w:rPr>
+          <w:rFonts w:cstheme="minorHAnsi"/>
+          <w:szCs w:val="24"/>
+        </w:rPr>
+        <w:t xml:space="preserve">sudo systemctl enable </w:t>
+      </w:r>
+      <w:proofErr w:type="spellStart"/>
+      <w:r>
+        <w:rPr>
+          <w:rFonts w:cstheme="minorHAnsi"/>
+          <w:szCs w:val="24"/>
+        </w:rPr>
+        <w:t>nfs</w:t>
+      </w:r>
+      <w:proofErr w:type="spellEnd"/>
+      <w:r>
+        <w:rPr>
+          <w:rFonts w:cstheme="minorHAnsi"/>
+          <w:szCs w:val="24"/>
+        </w:rPr>
+        <w:t>-server</w:t>
+      </w:r>
+    </w:p>
+    <w:p>
+      <w:pPr>
+        <w:pStyle w:val="PargrafodaLista"/>
+        <w:numPr>
+          <w:ilvl w:val="2"/>
+          <w:numId w:val="9"/>
+        </w:numPr>
+        <w:rPr>
+          <w:rFonts w:cstheme="minorHAnsi"/>
+          <w:szCs w:val="24"/>
+        </w:rPr>
+      </w:pPr>
+      <w:r>
+        <w:rPr>
+          <w:rFonts w:cstheme="minorHAnsi"/>
+          <w:szCs w:val="24"/>
+        </w:rPr>
+        <w:t xml:space="preserve"># </w:t>
+      </w:r>
+      <w:r>
+        <w:rPr>
+          <w:rFonts w:cstheme="minorHAnsi"/>
+          <w:szCs w:val="24"/>
+        </w:rPr>
+        <w:t xml:space="preserve">sudo systemctl start </w:t>
+      </w:r>
+      <w:proofErr w:type="spellStart"/>
+      <w:r>
+        <w:rPr>
+          <w:rFonts w:cstheme="minorHAnsi"/>
+          <w:szCs w:val="24"/>
+        </w:rPr>
+        <w:t>nfs</w:t>
+      </w:r>
+      <w:proofErr w:type="spellEnd"/>
+      <w:r>
+        <w:rPr>
+          <w:rFonts w:cstheme="minorHAnsi"/>
+          <w:szCs w:val="24"/>
+        </w:rPr>
+        <w:t>-server</w:t>
+      </w:r>
+    </w:p>
+    <w:p>
+      <w:pPr>
+        <w:pStyle w:val="PargrafodaLista"/>
+        <w:numPr>
+          <w:ilvl w:val="2"/>
+          <w:numId w:val="9"/>
+        </w:numPr>
+        <w:rPr>
+          <w:rFonts w:cstheme="minorHAnsi"/>
+          <w:sz w:val="24"/>
+          <w:szCs w:val="24"/>
+        </w:rPr>
+      </w:pPr>
+      <w:r>
+        <w:rPr>
+          <w:rFonts w:cstheme="minorHAnsi"/>
+          <w:szCs w:val="24"/>
+        </w:rPr>
+        <w:t xml:space="preserve"># </w:t>
+      </w:r>
+      <w:proofErr w:type="spellStart"/>
+      <w:r>
+        <w:rPr>
+          <w:rFonts w:cstheme="minorHAnsi"/>
+          <w:szCs w:val="24"/>
+        </w:rPr>
+        <w:t>echo</w:t>
+      </w:r>
+      <w:proofErr w:type="spellEnd"/>
+      <w:r>
+        <w:rPr>
+          <w:rFonts w:cstheme="minorHAnsi"/>
+          <w:szCs w:val="24"/>
+        </w:rPr>
+        <w:t xml:space="preserve"> "/home/</w:t>
+      </w:r>
+      <w:proofErr w:type="spellStart"/>
+      <w:r>
+        <w:rPr>
+          <w:rFonts w:cstheme="minorHAnsi"/>
+          <w:szCs w:val="24"/>
+        </w:rPr>
+        <w:t>share</w:t>
+      </w:r>
+      <w:proofErr w:type="spellEnd"/>
+      <w:r>
+        <w:rPr>
+          <w:rFonts w:cstheme="minorHAnsi"/>
+          <w:szCs w:val="24"/>
+        </w:rPr>
+        <w:t xml:space="preserve"> &lt;</w:t>
+      </w:r>
+      <w:proofErr w:type="spellStart"/>
+      <w:r>
+        <w:rPr>
+          <w:rFonts w:cstheme="minorHAnsi"/>
+          <w:szCs w:val="24"/>
+        </w:rPr>
+        <w:t>ip_cliente</w:t>
+      </w:r>
+      <w:proofErr w:type="spellEnd"/>
+      <w:r>
+        <w:rPr>
+          <w:rFonts w:cstheme="minorHAnsi"/>
+          <w:szCs w:val="24"/>
+        </w:rPr>
+        <w:t>&gt;</w:t>
+      </w:r>
+      <w:proofErr w:type="gramStart"/>
+      <w:r>
+        <w:rPr>
+          <w:rFonts w:cstheme="minorHAnsi"/>
+          <w:szCs w:val="24"/>
+        </w:rPr>
+        <w:t>(</w:t>
+      </w:r>
+      <w:proofErr w:type="spellStart"/>
+      <w:proofErr w:type="gramEnd"/>
+      <w:r>
+        <w:rPr>
+          <w:rFonts w:cstheme="minorHAnsi"/>
+          <w:szCs w:val="24"/>
+        </w:rPr>
+        <w:t>rw</w:t>
+      </w:r>
+      <w:proofErr w:type="spellEnd"/>
+      <w:r>
+        <w:rPr>
+          <w:rFonts w:cstheme="minorHAnsi"/>
+          <w:szCs w:val="24"/>
+        </w:rPr>
+        <w:t>)" &gt; /</w:t>
+      </w:r>
+      <w:proofErr w:type="spellStart"/>
+      <w:r>
+        <w:rPr>
+          <w:rFonts w:cstheme="minorHAnsi"/>
+          <w:szCs w:val="24"/>
+        </w:rPr>
+        <w:t>etc</w:t>
+      </w:r>
+      <w:proofErr w:type="spellEnd"/>
+      <w:r>
+        <w:rPr>
+          <w:rFonts w:cstheme="minorHAnsi"/>
+          <w:szCs w:val="24"/>
+        </w:rPr>
+        <w:t>/</w:t>
+      </w:r>
+      <w:proofErr w:type="spellStart"/>
+      <w:r>
+        <w:rPr>
+          <w:rFonts w:cstheme="minorHAnsi"/>
+          <w:szCs w:val="24"/>
+        </w:rPr>
+        <w:t>exports</w:t>
+      </w:r>
+      <w:proofErr w:type="spellEnd"/>
+    </w:p>
+    <w:p>
+      <w:pPr>
+        <w:pStyle w:val="PargrafodaLista"/>
+        <w:numPr>
+          <w:ilvl w:val="2"/>
+          <w:numId w:val="9"/>
+        </w:numPr>
+        <w:rPr>
+          <w:rFonts w:cstheme="minorHAnsi"/>
+          <w:szCs w:val="24"/>
+        </w:rPr>
+      </w:pPr>
+      <w:r>
+        <w:rPr>
+          <w:rFonts w:cstheme="minorHAnsi"/>
+          <w:szCs w:val="24"/>
+        </w:rPr>
+        <w:t xml:space="preserve"># </w:t>
+      </w:r>
+      <w:proofErr w:type="spellStart"/>
+      <w:r>
+        <w:rPr>
+          <w:rFonts w:cstheme="minorHAnsi"/>
+          <w:szCs w:val="24"/>
+        </w:rPr>
+        <w:t>exportfs</w:t>
+      </w:r>
+      <w:proofErr w:type="spellEnd"/>
+      <w:r>
+        <w:rPr>
+          <w:rFonts w:cstheme="minorHAnsi"/>
+          <w:szCs w:val="24"/>
+        </w:rPr>
+        <w:t xml:space="preserve"> </w:t>
+      </w:r>
+      <w:r>
+        <w:rPr>
+          <w:rFonts w:cstheme="minorHAnsi"/>
+          <w:szCs w:val="24"/>
+        </w:rPr>
+        <w:t>–</w:t>
+      </w:r>
+      <w:r>
+        <w:rPr>
+          <w:rFonts w:cstheme="minorHAnsi"/>
+          <w:szCs w:val="24"/>
+        </w:rPr>
+        <w:t>r</w:t>
+      </w:r>
+      <w:r>
+        <w:rPr>
+          <w:rFonts w:cstheme="minorHAnsi"/>
+          <w:szCs w:val="24"/>
+        </w:rPr>
+        <w:tab/>
+      </w:r>
+      <w:r>
+        <w:rPr>
+          <w:rFonts w:cstheme="minorHAnsi"/>
+          <w:szCs w:val="24"/>
+        </w:rPr>
+        <w:tab/>
+      </w:r>
+      <w:r>
+        <w:rPr>
+          <w:rFonts w:cstheme="minorHAnsi"/>
+          <w:szCs w:val="24"/>
+        </w:rPr>
+        <w:tab/>
+      </w:r>
+      <w:r>
+        <w:rPr>
+          <w:rFonts w:cstheme="minorHAnsi"/>
+          <w:szCs w:val="24"/>
+        </w:rPr>
+        <w:tab/>
+      </w:r>
+      <w:r>
+        <w:rPr>
+          <w:rFonts w:cstheme="minorHAnsi"/>
+          <w:szCs w:val="24"/>
+        </w:rPr>
+        <w:tab/>
+      </w:r>
+      <w:r>
+        <w:rPr>
+          <w:rFonts w:cstheme="minorHAnsi"/>
+          <w:szCs w:val="24"/>
+        </w:rPr>
+        <w:tab/>
+      </w:r>
+      <w:r>
+        <w:rPr>
+          <w:rFonts w:cstheme="minorHAnsi"/>
+          <w:szCs w:val="24"/>
+        </w:rPr>
+        <w:tab/>
+      </w:r>
+      <w:r>
+        <w:rPr>
+          <w:rFonts w:cstheme="minorHAnsi"/>
+          <w:szCs w:val="24"/>
+        </w:rPr>
+        <w:tab/>
+      </w:r>
+      <w:r>
+        <w:rPr>
+          <w:rFonts w:cstheme="minorHAnsi"/>
           <w:szCs w:val="24"/>
         </w:rPr>
         <w:tab/>
@@ -1656,32 +2009,123 @@
         </w:rPr>
         <w:t>Criar um diretório dentro do filesystem do NFS com seu nome;</w:t>
       </w:r>
+    </w:p>
+    <w:p>
+      <w:pPr>
+        <w:pStyle w:val="PargrafodaLista"/>
+        <w:numPr>
+          <w:ilvl w:val="2"/>
+          <w:numId w:val="9"/>
+        </w:numPr>
+        <w:rPr>
+          <w:rFonts w:cstheme="minorHAnsi"/>
+          <w:b/>
+          <w:sz w:val="24"/>
+          <w:szCs w:val="24"/>
+        </w:rPr>
+      </w:pPr>
+      <w:r>
+        <w:rPr>
+          <w:rFonts w:cstheme="minorHAnsi"/>
+          <w:szCs w:val="24"/>
+        </w:rPr>
+        <w:t xml:space="preserve"># </w:t>
+      </w:r>
+      <w:r>
+        <w:rPr>
+          <w:rFonts w:cstheme="minorHAnsi"/>
+          <w:szCs w:val="24"/>
+        </w:rPr>
+        <w:t xml:space="preserve">Sudo </w:t>
+      </w:r>
+      <w:proofErr w:type="spellStart"/>
+      <w:r>
+        <w:rPr>
+          <w:rFonts w:cstheme="minorHAnsi"/>
+          <w:szCs w:val="24"/>
+        </w:rPr>
+        <w:t>mkdir</w:t>
+      </w:r>
+      <w:proofErr w:type="spellEnd"/>
+      <w:r>
+        <w:rPr>
+          <w:rFonts w:cstheme="minorHAnsi"/>
+          <w:szCs w:val="24"/>
+        </w:rPr>
+        <w:t xml:space="preserve"> –p /home/</w:t>
+      </w:r>
+      <w:proofErr w:type="spellStart"/>
+      <w:r>
+        <w:rPr>
+          <w:rFonts w:cstheme="minorHAnsi"/>
+          <w:szCs w:val="24"/>
+        </w:rPr>
+        <w:t>share</w:t>
+      </w:r>
+      <w:proofErr w:type="spellEnd"/>
+      <w:r>
+        <w:rPr>
+          <w:rFonts w:cstheme="minorHAnsi"/>
+          <w:szCs w:val="24"/>
+        </w:rPr>
+        <w:t>/</w:t>
+      </w:r>
+      <w:proofErr w:type="spellStart"/>
       <w:proofErr w:type="gramStart"/>
       <w:r>
         <w:rPr>
           <w:rFonts w:cstheme="minorHAnsi"/>
-          <w:sz w:val="24"/>
-          <w:szCs w:val="24"/>
-        </w:rPr>
-        <w:tab/>
-      </w:r>
-      <w:r>
-        <w:rPr>
-          <w:rFonts w:cstheme="minorHAnsi"/>
-          <w:sz w:val="24"/>
-          <w:szCs w:val="24"/>
-        </w:rPr>
-        <w:tab/>
-      </w:r>
-      <w:r>
-        <w:rPr>
-          <w:rFonts w:cstheme="minorHAnsi"/>
-          <w:sz w:val="24"/>
-          <w:szCs w:val="24"/>
-        </w:rPr>
-        <w:tab/>
-      </w:r>
+          <w:szCs w:val="24"/>
+        </w:rPr>
+        <w:t>nicolas</w:t>
+      </w:r>
+      <w:proofErr w:type="spellEnd"/>
       <w:proofErr w:type="gramEnd"/>
+    </w:p>
+    <w:p>
+      <w:pPr>
+        <w:pStyle w:val="PargrafodaLista"/>
+        <w:numPr>
+          <w:ilvl w:val="2"/>
+          <w:numId w:val="9"/>
+        </w:numPr>
+        <w:rPr>
+          <w:rFonts w:cstheme="minorHAnsi"/>
+          <w:sz w:val="24"/>
+          <w:szCs w:val="24"/>
+        </w:rPr>
+      </w:pPr>
+      <w:r>
+        <w:rPr>
+          <w:rFonts w:cstheme="minorHAnsi"/>
+          <w:szCs w:val="24"/>
+        </w:rPr>
+        <w:t xml:space="preserve"># </w:t>
+      </w:r>
+      <w:r>
+        <w:rPr>
+          <w:rFonts w:cstheme="minorHAnsi"/>
+          <w:szCs w:val="24"/>
+        </w:rPr>
+        <w:t xml:space="preserve">chmod -R 755 </w:t>
+      </w:r>
+      <w:proofErr w:type="spellStart"/>
+      <w:r>
+        <w:rPr>
+          <w:rFonts w:cstheme="minorHAnsi"/>
+          <w:szCs w:val="24"/>
+        </w:rPr>
+        <w:t>share</w:t>
+      </w:r>
+      <w:proofErr w:type="spellEnd"/>
+      <w:r>
+        <w:rPr>
+          <w:rFonts w:cstheme="minorHAnsi"/>
+          <w:sz w:val="24"/>
+          <w:szCs w:val="24"/>
+        </w:rPr>
+        <w:tab/>
+      </w:r>
     </w:p>
     <w:p>
       <w:pPr>
@@ -1692,6 +2136,253 @@
         </w:numPr>
         <w:rPr>
           <w:rFonts w:cstheme="minorHAnsi"/>
+          <w:sz w:val="24"/>
+          <w:szCs w:val="24"/>
+        </w:rPr>
+      </w:pPr>
+      <w:r>
+        <w:rPr>
+          <w:rFonts w:cstheme="minorHAnsi"/>
+          <w:sz w:val="24"/>
+          <w:szCs w:val="24"/>
+        </w:rPr>
+        <w:t>Preparar máquina cliente para receber o filesystem compartilhado;</w:t>
+      </w:r>
+    </w:p>
+    <w:p>
+      <w:pPr>
+        <w:pStyle w:val="PargrafodaLista"/>
+        <w:numPr>
+          <w:ilvl w:val="2"/>
+          <w:numId w:val="9"/>
+        </w:numPr>
+        <w:rPr>
+          <w:rFonts w:cstheme="minorHAnsi"/>
+          <w:szCs w:val="24"/>
+        </w:rPr>
+      </w:pPr>
+      <w:r>
+        <w:rPr>
+          <w:rFonts w:cstheme="minorHAnsi"/>
+          <w:szCs w:val="24"/>
+        </w:rPr>
+        <w:t xml:space="preserve"># sudo yum install </w:t>
+      </w:r>
+      <w:proofErr w:type="spellStart"/>
+      <w:r>
+        <w:rPr>
+          <w:rFonts w:cstheme="minorHAnsi"/>
+          <w:szCs w:val="24"/>
+        </w:rPr>
+        <w:t>nfs-utils</w:t>
+      </w:r>
+      <w:proofErr w:type="spellEnd"/>
+      <w:r>
+        <w:rPr>
+          <w:rFonts w:cstheme="minorHAnsi"/>
+          <w:szCs w:val="24"/>
+        </w:rPr>
+        <w:t xml:space="preserve"> </w:t>
+      </w:r>
+      <w:r>
+        <w:rPr>
+          <w:rFonts w:cstheme="minorHAnsi"/>
+          <w:szCs w:val="24"/>
+        </w:rPr>
+        <w:t>–</w:t>
+      </w:r>
+      <w:r>
+        <w:rPr>
+          <w:rFonts w:cstheme="minorHAnsi"/>
+          <w:szCs w:val="24"/>
+        </w:rPr>
+        <w:t>y</w:t>
+      </w:r>
+    </w:p>
+    <w:p>
+      <w:pPr>
+        <w:pStyle w:val="PargrafodaLista"/>
+        <w:numPr>
+          <w:ilvl w:val="2"/>
+          <w:numId w:val="9"/>
+        </w:numPr>
+        <w:rPr>
+          <w:rFonts w:cstheme="minorHAnsi"/>
+          <w:szCs w:val="24"/>
+        </w:rPr>
+      </w:pPr>
+      <w:r>
+        <w:rPr>
+          <w:rFonts w:cstheme="minorHAnsi"/>
+          <w:szCs w:val="24"/>
+        </w:rPr>
+        <w:t xml:space="preserve"># </w:t>
+      </w:r>
+      <w:proofErr w:type="spellStart"/>
+      <w:r>
+        <w:rPr>
+          <w:rFonts w:cstheme="minorHAnsi"/>
+          <w:szCs w:val="24"/>
+        </w:rPr>
+        <w:t>mkdir</w:t>
+      </w:r>
+      <w:proofErr w:type="spellEnd"/>
+      <w:r>
+        <w:rPr>
+          <w:rFonts w:cstheme="minorHAnsi"/>
+          <w:szCs w:val="24"/>
+        </w:rPr>
+        <w:t xml:space="preserve"> -p /</w:t>
+      </w:r>
+      <w:proofErr w:type="spellStart"/>
+      <w:r>
+        <w:rPr>
+          <w:rFonts w:cstheme="minorHAnsi"/>
+          <w:szCs w:val="24"/>
+        </w:rPr>
+        <w:t>mnt</w:t>
+      </w:r>
+      <w:proofErr w:type="spellEnd"/>
+      <w:r>
+        <w:rPr>
+          <w:rFonts w:cstheme="minorHAnsi"/>
+          <w:szCs w:val="24"/>
+        </w:rPr>
+        <w:t>/</w:t>
+      </w:r>
+      <w:proofErr w:type="spellStart"/>
+      <w:r>
+        <w:rPr>
+          <w:rFonts w:cstheme="minorHAnsi"/>
+          <w:szCs w:val="24"/>
+        </w:rPr>
+        <w:t>nfs_share</w:t>
+      </w:r>
+      <w:proofErr w:type="spellEnd"/>
+    </w:p>
+    <w:p>
+      <w:pPr>
+        <w:pStyle w:val="PargrafodaLista"/>
+        <w:numPr>
+          <w:ilvl w:val="2"/>
+          <w:numId w:val="9"/>
+        </w:numPr>
+        <w:rPr>
+          <w:rFonts w:cstheme="minorHAnsi"/>
+          <w:szCs w:val="24"/>
+        </w:rPr>
+      </w:pPr>
+      <w:r>
+        <w:rPr>
+          <w:rFonts w:cstheme="minorHAnsi"/>
+          <w:szCs w:val="24"/>
+        </w:rPr>
+        <w:t xml:space="preserve"># </w:t>
+      </w:r>
+      <w:r>
+        <w:rPr>
+          <w:rFonts w:cstheme="minorHAnsi"/>
+          <w:szCs w:val="24"/>
+        </w:rPr>
+        <w:t xml:space="preserve">sudo </w:t>
+      </w:r>
+      <w:proofErr w:type="spellStart"/>
+      <w:r>
+        <w:rPr>
+          <w:rFonts w:cstheme="minorHAnsi"/>
+          <w:szCs w:val="24"/>
+        </w:rPr>
+        <w:t>mount</w:t>
+      </w:r>
+      <w:proofErr w:type="spellEnd"/>
+      <w:r>
+        <w:rPr>
+          <w:rFonts w:cstheme="minorHAnsi"/>
+          <w:szCs w:val="24"/>
+        </w:rPr>
+        <w:t xml:space="preserve"> &lt;</w:t>
+      </w:r>
+      <w:proofErr w:type="spellStart"/>
+      <w:r>
+        <w:rPr>
+          <w:rFonts w:cstheme="minorHAnsi"/>
+          <w:szCs w:val="24"/>
+        </w:rPr>
+        <w:t>ip_compartilhador</w:t>
+      </w:r>
+      <w:proofErr w:type="spellEnd"/>
+      <w:r>
+        <w:rPr>
+          <w:rFonts w:cstheme="minorHAnsi"/>
+          <w:szCs w:val="24"/>
+        </w:rPr>
+        <w:t>&gt;:/home/</w:t>
+      </w:r>
+      <w:proofErr w:type="spellStart"/>
+      <w:r>
+        <w:rPr>
+          <w:rFonts w:cstheme="minorHAnsi"/>
+          <w:szCs w:val="24"/>
+        </w:rPr>
+        <w:t>share</w:t>
+      </w:r>
+      <w:proofErr w:type="spellEnd"/>
+      <w:r>
+        <w:rPr>
+          <w:rFonts w:cstheme="minorHAnsi"/>
+          <w:szCs w:val="24"/>
+        </w:rPr>
+        <w:t xml:space="preserve"> /</w:t>
+      </w:r>
+      <w:proofErr w:type="spellStart"/>
+      <w:r>
+        <w:rPr>
+          <w:rFonts w:cstheme="minorHAnsi"/>
+          <w:szCs w:val="24"/>
+        </w:rPr>
+        <w:t>mnt</w:t>
+      </w:r>
+      <w:proofErr w:type="spellEnd"/>
+      <w:r>
+        <w:rPr>
+          <w:rFonts w:cstheme="minorHAnsi"/>
+          <w:szCs w:val="24"/>
+        </w:rPr>
+        <w:t>/</w:t>
+      </w:r>
+      <w:proofErr w:type="spellStart"/>
+      <w:r>
+        <w:rPr>
+          <w:rFonts w:cstheme="minorHAnsi"/>
+          <w:szCs w:val="24"/>
+        </w:rPr>
+        <w:t>nfs_share</w:t>
+      </w:r>
+      <w:proofErr w:type="spellEnd"/>
+      <w:r>
+        <w:rPr>
+          <w:rFonts w:cstheme="minorHAnsi"/>
+          <w:szCs w:val="24"/>
+        </w:rPr>
+        <w:tab/>
+      </w:r>
+      <w:r>
+        <w:rPr>
+          <w:rFonts w:cstheme="minorHAnsi"/>
+          <w:szCs w:val="24"/>
+        </w:rPr>
+        <w:tab/>
+      </w:r>
+    </w:p>
+    <w:p>
+      <w:pPr>
+        <w:pStyle w:val="PargrafodaLista"/>
+        <w:numPr>
+          <w:ilvl w:val="1"/>
+          <w:numId w:val="9"/>
+        </w:numPr>
+        <w:rPr>
+          <w:rFonts w:cstheme="minorHAnsi"/>
           <w:b/>
           <w:sz w:val="24"/>
           <w:szCs w:val="24"/>
@@ -1708,46 +2399,184 @@
     </w:p>
     <w:p>
       <w:pPr>
-        <w:ind w:left="720"/>
-        <w:rPr>
-          <w:rFonts w:cstheme="minorHAnsi"/>
-          <w:b/>
-          <w:sz w:val="24"/>
-          <w:szCs w:val="24"/>
-        </w:rPr>
-      </w:pPr>
-      <w:r>
-        <w:rPr>
-          <w:rFonts w:cstheme="minorHAnsi"/>
-          <w:b/>
-          <w:sz w:val="24"/>
-          <w:szCs w:val="24"/>
-        </w:rPr>
-        <w:t>2.4</w:t>
-      </w:r>
-      <w:r>
-        <w:rPr>
-          <w:rFonts w:cstheme="minorHAnsi"/>
-          <w:sz w:val="24"/>
-          <w:szCs w:val="24"/>
-        </w:rPr>
-        <w:t xml:space="preserve"> </w:t>
-      </w:r>
-      <w:r>
-        <w:rPr>
-          <w:rFonts w:cstheme="minorHAnsi"/>
-          <w:sz w:val="24"/>
-          <w:szCs w:val="24"/>
-        </w:rPr>
-        <w:t xml:space="preserve">Criar um script que valide se o serviço esta online e envie o resultado da validação para o </w:t>
-      </w:r>
-      <w:r>
-        <w:rPr>
-          <w:rFonts w:cstheme="minorHAnsi"/>
-          <w:sz w:val="24"/>
-          <w:szCs w:val="24"/>
-        </w:rPr>
-        <w:t>seu diretório no NFS;</w:t>
+        <w:pStyle w:val="PargrafodaLista"/>
+        <w:numPr>
+          <w:ilvl w:val="2"/>
+          <w:numId w:val="9"/>
+        </w:numPr>
+        <w:rPr>
+          <w:rFonts w:cstheme="minorHAnsi"/>
+          <w:sz w:val="24"/>
+          <w:szCs w:val="24"/>
+        </w:rPr>
+      </w:pPr>
+      <w:r>
+        <w:rPr>
+          <w:rFonts w:cstheme="minorHAnsi"/>
+          <w:szCs w:val="24"/>
+        </w:rPr>
+        <w:t xml:space="preserve"># </w:t>
+      </w:r>
+      <w:r>
+        <w:rPr>
+          <w:rFonts w:cstheme="minorHAnsi"/>
+          <w:szCs w:val="24"/>
+        </w:rPr>
+        <w:t xml:space="preserve">sudo yum install </w:t>
+      </w:r>
+      <w:proofErr w:type="spellStart"/>
+      <w:r>
+        <w:rPr>
+          <w:rFonts w:cstheme="minorHAnsi"/>
+          <w:szCs w:val="24"/>
+        </w:rPr>
+        <w:t>httpd</w:t>
+      </w:r>
+      <w:proofErr w:type="spellEnd"/>
+      <w:r>
+        <w:rPr>
+          <w:rFonts w:cstheme="minorHAnsi"/>
+          <w:szCs w:val="24"/>
+        </w:rPr>
+        <w:t xml:space="preserve"> –y</w:t>
+      </w:r>
+    </w:p>
+    <w:p>
+      <w:pPr>
+        <w:pStyle w:val="PargrafodaLista"/>
+        <w:numPr>
+          <w:ilvl w:val="2"/>
+          <w:numId w:val="9"/>
+        </w:numPr>
+        <w:rPr>
+          <w:rFonts w:cstheme="minorHAnsi"/>
+          <w:sz w:val="24"/>
+          <w:szCs w:val="24"/>
+        </w:rPr>
+      </w:pPr>
+      <w:r>
+        <w:rPr>
+          <w:rFonts w:cstheme="minorHAnsi"/>
+          <w:szCs w:val="24"/>
+        </w:rPr>
+        <w:t xml:space="preserve"># </w:t>
+      </w:r>
+      <w:r>
+        <w:rPr>
+          <w:rFonts w:cstheme="minorHAnsi"/>
+          <w:szCs w:val="24"/>
+        </w:rPr>
+        <w:t xml:space="preserve">sudo systemctl start </w:t>
+      </w:r>
+      <w:proofErr w:type="spellStart"/>
+      <w:r>
+        <w:rPr>
+          <w:rFonts w:cstheme="minorHAnsi"/>
+          <w:szCs w:val="24"/>
+        </w:rPr>
+        <w:t>httpd</w:t>
+      </w:r>
+      <w:proofErr w:type="spellEnd"/>
+    </w:p>
+    <w:p>
+      <w:pPr>
+        <w:pStyle w:val="PargrafodaLista"/>
+        <w:numPr>
+          <w:ilvl w:val="2"/>
+          <w:numId w:val="9"/>
+        </w:numPr>
+        <w:rPr>
+          <w:rFonts w:cstheme="minorHAnsi"/>
+          <w:sz w:val="24"/>
+          <w:szCs w:val="24"/>
+        </w:rPr>
+      </w:pPr>
+      <w:r>
+        <w:rPr>
+          <w:rFonts w:cstheme="minorHAnsi"/>
+          <w:szCs w:val="24"/>
+        </w:rPr>
+        <w:t xml:space="preserve"># </w:t>
+      </w:r>
+      <w:r>
+        <w:rPr>
+          <w:rFonts w:cstheme="minorHAnsi"/>
+          <w:szCs w:val="24"/>
+        </w:rPr>
+        <w:t xml:space="preserve">sudo systemctl enable </w:t>
+      </w:r>
+      <w:proofErr w:type="spellStart"/>
+      <w:r>
+        <w:rPr>
+          <w:rFonts w:cstheme="minorHAnsi"/>
+          <w:szCs w:val="24"/>
+        </w:rPr>
+        <w:t>httpd</w:t>
+      </w:r>
+      <w:proofErr w:type="spellEnd"/>
+      <w:r>
+        <w:rPr>
+          <w:rFonts w:cstheme="minorHAnsi"/>
+          <w:sz w:val="24"/>
+          <w:szCs w:val="24"/>
+        </w:rPr>
+        <w:tab/>
+      </w:r>
+      <w:r>
+        <w:rPr>
+          <w:rFonts w:cstheme="minorHAnsi"/>
+          <w:sz w:val="24"/>
+          <w:szCs w:val="24"/>
+        </w:rPr>
+        <w:tab/>
+      </w:r>
+      <w:r>
+        <w:rPr>
+          <w:rFonts w:cstheme="minorHAnsi"/>
+          <w:sz w:val="24"/>
+          <w:szCs w:val="24"/>
+        </w:rPr>
+        <w:tab/>
+      </w:r>
+      <w:r>
+        <w:rPr>
+          <w:rFonts w:cstheme="minorHAnsi"/>
+          <w:sz w:val="24"/>
+          <w:szCs w:val="24"/>
+        </w:rPr>
+        <w:tab/>
+      </w:r>
+      <w:r>
+        <w:rPr>
+          <w:rFonts w:cstheme="minorHAnsi"/>
+          <w:sz w:val="24"/>
+          <w:szCs w:val="24"/>
+        </w:rPr>
+        <w:tab/>
+      </w:r>
+      <w:r>
+        <w:rPr>
+          <w:rFonts w:cstheme="minorHAnsi"/>
+          <w:sz w:val="24"/>
+          <w:szCs w:val="24"/>
+        </w:rPr>
+        <w:tab/>
+      </w:r>
+      <w:r>
+        <w:rPr>
+          <w:rFonts w:cstheme="minorHAnsi"/>
+          <w:sz w:val="24"/>
+          <w:szCs w:val="24"/>
+        </w:rPr>
+        <w:tab/>
+      </w:r>
+      <w:r>
+        <w:rPr>
+          <w:rFonts w:cstheme="minorHAnsi"/>
+          <w:sz w:val="24"/>
+          <w:szCs w:val="24"/>
+        </w:rPr>
+        <w:tab/>
       </w:r>
     </w:p>
     <w:p>
@@ -1759,36 +2588,488 @@
         </w:numPr>
         <w:rPr>
           <w:rFonts w:cstheme="minorHAnsi"/>
-          <w:b/>
-          <w:sz w:val="24"/>
-          <w:szCs w:val="24"/>
-        </w:rPr>
-      </w:pPr>
-      <w:r>
-        <w:rPr>
-          <w:rFonts w:cstheme="minorHAnsi"/>
-          <w:sz w:val="24"/>
-          <w:szCs w:val="24"/>
-        </w:rPr>
-        <w:t xml:space="preserve">O script deve </w:t>
+          <w:sz w:val="24"/>
+          <w:szCs w:val="24"/>
+        </w:rPr>
+      </w:pPr>
+      <w:r>
+        <w:rPr>
+          <w:rFonts w:cstheme="minorHAnsi"/>
+          <w:sz w:val="24"/>
+          <w:szCs w:val="24"/>
+        </w:rPr>
+        <w:t xml:space="preserve">Criar um script que valide se o serviço esta online e envie o resultado da validação para o </w:t>
+      </w:r>
+      <w:r>
+        <w:rPr>
+          <w:rFonts w:cstheme="minorHAnsi"/>
+          <w:sz w:val="24"/>
+          <w:szCs w:val="24"/>
+        </w:rPr>
+        <w:t>seu diretório no NFS</w:t>
+      </w:r>
+      <w:r>
+        <w:rPr>
+          <w:rFonts w:cstheme="minorHAnsi"/>
+          <w:sz w:val="24"/>
+          <w:szCs w:val="24"/>
+        </w:rPr>
+        <w:t xml:space="preserve">, com uma mensagem para caso o serviço esteja off-line </w:t>
+      </w:r>
+      <w:r>
+        <w:rPr>
+          <w:rFonts w:cstheme="minorHAnsi"/>
+          <w:sz w:val="24"/>
+          <w:szCs w:val="24"/>
+        </w:rPr>
+        <w:t xml:space="preserve">ou </w:t>
+      </w:r>
+      <w:r>
+        <w:rPr>
+          <w:rFonts w:cstheme="minorHAnsi"/>
+          <w:sz w:val="24"/>
+          <w:szCs w:val="24"/>
+        </w:rPr>
+        <w:t>online contendo data, hora e nome do serviço</w:t>
+      </w:r>
+      <w:r>
+        <w:rPr>
+          <w:rFonts w:cstheme="minorHAnsi"/>
+          <w:sz w:val="24"/>
+          <w:szCs w:val="24"/>
+        </w:rPr>
+        <w:t>;</w:t>
+      </w:r>
+    </w:p>
+    <w:p>
+      <w:pPr>
+        <w:pStyle w:val="PargrafodaLista"/>
+        <w:numPr>
+          <w:ilvl w:val="2"/>
+          <w:numId w:val="10"/>
+        </w:numPr>
+        <w:rPr>
+          <w:rFonts w:cstheme="minorHAnsi"/>
+        </w:rPr>
+      </w:pPr>
+      <w:r>
+        <w:rPr>
+          <w:rFonts w:cstheme="minorHAnsi"/>
+        </w:rPr>
+        <w:t xml:space="preserve"># </w:t>
+      </w:r>
+      <w:r>
+        <w:rPr>
+          <w:rFonts w:cstheme="minorHAnsi"/>
+        </w:rPr>
+        <w:t xml:space="preserve">vim </w:t>
       </w:r>
       <w:proofErr w:type="gramStart"/>
       <w:r>
         <w:rPr>
           <w:rFonts w:cstheme="minorHAnsi"/>
-          <w:sz w:val="24"/>
-          <w:szCs w:val="24"/>
-        </w:rPr>
-        <w:t>conter –Data</w:t>
+        </w:rPr>
+        <w:t>check_httpd.</w:t>
       </w:r>
       <w:proofErr w:type="gramEnd"/>
       <w:r>
         <w:rPr>
           <w:rFonts w:cstheme="minorHAnsi"/>
-          <w:sz w:val="24"/>
-          <w:szCs w:val="24"/>
-        </w:rPr>
-        <w:t xml:space="preserve"> HORA + nome do serviço + status + mensagem personalizada de online ou off-line;</w:t>
+        </w:rPr>
+        <w:t>sh</w:t>
+      </w:r>
+    </w:p>
+    <w:p>
+      <w:pPr>
+        <w:pStyle w:val="PargrafodaLista"/>
+        <w:numPr>
+          <w:ilvl w:val="3"/>
+          <w:numId w:val="10"/>
+        </w:numPr>
+        <w:rPr>
+          <w:rFonts w:cstheme="minorHAnsi"/>
+          <w:sz w:val="24"/>
+          <w:szCs w:val="24"/>
+        </w:rPr>
+      </w:pPr>
+      <w:r>
+        <w:rPr>
+          <w:rFonts w:cstheme="minorHAnsi"/>
+          <w:sz w:val="24"/>
+          <w:szCs w:val="24"/>
+        </w:rPr>
+        <w:t xml:space="preserve"> </w:t>
+      </w:r>
+    </w:p>
+    <w:p>
+      <w:pPr>
+        <w:pStyle w:val="PargrafodaLista"/>
+        <w:ind w:left="2880"/>
+        <w:rPr>
+          <w:rFonts w:cstheme="minorHAnsi"/>
+        </w:rPr>
+      </w:pPr>
+      <w:r>
+        <w:rPr>
+          <w:rFonts w:cstheme="minorHAnsi"/>
+        </w:rPr>
+        <w:t>#!/</w:t>
+      </w:r>
+      <w:proofErr w:type="gramStart"/>
+      <w:r>
+        <w:rPr>
+          <w:rFonts w:cstheme="minorHAnsi"/>
+        </w:rPr>
+        <w:t>bin</w:t>
+      </w:r>
+      <w:proofErr w:type="gramEnd"/>
+      <w:r>
+        <w:rPr>
+          <w:rFonts w:cstheme="minorHAnsi"/>
+        </w:rPr>
+        <w:t>/</w:t>
+      </w:r>
+      <w:proofErr w:type="spellStart"/>
+      <w:r>
+        <w:rPr>
+          <w:rFonts w:cstheme="minorHAnsi"/>
+        </w:rPr>
+        <w:t>bash</w:t>
+      </w:r>
+      <w:proofErr w:type="spellEnd"/>
+    </w:p>
+    <w:p>
+      <w:pPr>
+        <w:pStyle w:val="PargrafodaLista"/>
+        <w:ind w:left="2880"/>
+        <w:rPr>
+          <w:rFonts w:cstheme="minorHAnsi"/>
+        </w:rPr>
+      </w:pPr>
+      <w:proofErr w:type="gramStart"/>
+      <w:r>
+        <w:rPr>
+          <w:rFonts w:cstheme="minorHAnsi"/>
+        </w:rPr>
+        <w:t>da</w:t>
+      </w:r>
+      <w:r>
+        <w:rPr>
+          <w:rFonts w:cstheme="minorHAnsi"/>
+        </w:rPr>
+        <w:t>ta</w:t>
+      </w:r>
+      <w:proofErr w:type="gramEnd"/>
+      <w:r>
+        <w:rPr>
+          <w:rFonts w:cstheme="minorHAnsi"/>
+        </w:rPr>
+        <w:t>=$(date +"%Y-%m-%d %H:%M:%S")</w:t>
+      </w:r>
+    </w:p>
+    <w:p>
+      <w:pPr>
+        <w:pStyle w:val="PargrafodaLista"/>
+        <w:ind w:left="2880"/>
+        <w:rPr>
+          <w:rFonts w:cstheme="minorHAnsi"/>
+        </w:rPr>
+      </w:pPr>
+      <w:proofErr w:type="spellStart"/>
+      <w:proofErr w:type="gramStart"/>
+      <w:r>
+        <w:rPr>
+          <w:rFonts w:cstheme="minorHAnsi"/>
+        </w:rPr>
+        <w:t>if</w:t>
+      </w:r>
+      <w:proofErr w:type="spellEnd"/>
+      <w:proofErr w:type="gramEnd"/>
+      <w:r>
+        <w:rPr>
+          <w:rFonts w:cstheme="minorHAnsi"/>
+        </w:rPr>
+        <w:t xml:space="preserve"> systemctl </w:t>
+      </w:r>
+      <w:proofErr w:type="spellStart"/>
+      <w:r>
+        <w:rPr>
+          <w:rFonts w:cstheme="minorHAnsi"/>
+        </w:rPr>
+        <w:t>is-active</w:t>
+      </w:r>
+      <w:proofErr w:type="spellEnd"/>
+      <w:r>
+        <w:rPr>
+          <w:rFonts w:cstheme="minorHAnsi"/>
+        </w:rPr>
+        <w:t xml:space="preserve"> --</w:t>
+      </w:r>
+      <w:proofErr w:type="spellStart"/>
+      <w:r>
+        <w:rPr>
+          <w:rFonts w:cstheme="minorHAnsi"/>
+        </w:rPr>
+        <w:t>quiet</w:t>
+      </w:r>
+      <w:proofErr w:type="spellEnd"/>
+      <w:r>
+        <w:rPr>
+          <w:rFonts w:cstheme="minorHAnsi"/>
+        </w:rPr>
+        <w:t xml:space="preserve"> </w:t>
+      </w:r>
+      <w:proofErr w:type="spellStart"/>
+      <w:r>
+        <w:rPr>
+          <w:rFonts w:cstheme="minorHAnsi"/>
+        </w:rPr>
+        <w:t>httpd</w:t>
+      </w:r>
+      <w:proofErr w:type="spellEnd"/>
+      <w:r>
+        <w:rPr>
+          <w:rFonts w:cstheme="minorHAnsi"/>
+        </w:rPr>
+        <w:t xml:space="preserve">; </w:t>
+      </w:r>
+      <w:proofErr w:type="spellStart"/>
+      <w:r>
+        <w:rPr>
+          <w:rFonts w:cstheme="minorHAnsi"/>
+        </w:rPr>
+        <w:t>then</w:t>
+      </w:r>
+      <w:proofErr w:type="spellEnd"/>
+    </w:p>
+    <w:p>
+      <w:pPr>
+        <w:pStyle w:val="PargrafodaLista"/>
+        <w:ind w:left="2880"/>
+        <w:rPr>
+          <w:rFonts w:cstheme="minorHAnsi"/>
+        </w:rPr>
+      </w:pPr>
+      <w:r>
+        <w:rPr>
+          <w:rFonts w:cstheme="minorHAnsi"/>
+        </w:rPr>
+        <w:t xml:space="preserve">        </w:t>
+      </w:r>
+      <w:proofErr w:type="spellStart"/>
+      <w:proofErr w:type="gramStart"/>
+      <w:r>
+        <w:rPr>
+          <w:rFonts w:cstheme="minorHAnsi"/>
+        </w:rPr>
+        <w:t>echo</w:t>
+      </w:r>
+      <w:proofErr w:type="spellEnd"/>
+      <w:proofErr w:type="gramEnd"/>
+      <w:r>
+        <w:rPr>
+          <w:rFonts w:cstheme="minorHAnsi"/>
+        </w:rPr>
+        <w:t xml:space="preserve"> "O serviço Apache as $data está funcionando." &gt;&gt; /home/</w:t>
+      </w:r>
+      <w:proofErr w:type="spellStart"/>
+      <w:r>
+        <w:rPr>
+          <w:rFonts w:cstheme="minorHAnsi"/>
+        </w:rPr>
+        <w:t>share</w:t>
+      </w:r>
+      <w:proofErr w:type="spellEnd"/>
+      <w:r>
+        <w:rPr>
+          <w:rFonts w:cstheme="minorHAnsi"/>
+        </w:rPr>
+        <w:t>/</w:t>
+      </w:r>
+      <w:proofErr w:type="spellStart"/>
+      <w:r>
+        <w:rPr>
+          <w:rFonts w:cstheme="minorHAnsi"/>
+        </w:rPr>
+        <w:t>nicolas</w:t>
+      </w:r>
+      <w:proofErr w:type="spellEnd"/>
+      <w:r>
+        <w:rPr>
+          <w:rFonts w:cstheme="minorHAnsi"/>
+        </w:rPr>
+        <w:t>/apache_status_check_online.txt</w:t>
+      </w:r>
+    </w:p>
+    <w:p>
+      <w:pPr>
+        <w:pStyle w:val="PargrafodaLista"/>
+        <w:ind w:left="2880"/>
+        <w:rPr>
+          <w:rFonts w:cstheme="minorHAnsi"/>
+        </w:rPr>
+      </w:pPr>
+      <w:proofErr w:type="spellStart"/>
+      <w:proofErr w:type="gramStart"/>
+      <w:r>
+        <w:rPr>
+          <w:rFonts w:cstheme="minorHAnsi"/>
+        </w:rPr>
+        <w:t>else</w:t>
+      </w:r>
+      <w:bookmarkStart w:id="0" w:name="_GoBack"/>
+      <w:bookmarkEnd w:id="0"/>
+      <w:proofErr w:type="spellEnd"/>
+      <w:proofErr w:type="gramEnd"/>
+    </w:p>
+    <w:p>
+      <w:pPr>
+        <w:pStyle w:val="PargrafodaLista"/>
+        <w:ind w:left="2880"/>
+        <w:rPr>
+          <w:rFonts w:cstheme="minorHAnsi"/>
+        </w:rPr>
+      </w:pPr>
+      <w:r>
+        <w:rPr>
+          <w:rFonts w:cstheme="minorHAnsi"/>
+        </w:rPr>
+        <w:t xml:space="preserve">        </w:t>
+      </w:r>
+      <w:proofErr w:type="spellStart"/>
+      <w:proofErr w:type="gramStart"/>
+      <w:r>
+        <w:rPr>
+          <w:rFonts w:cstheme="minorHAnsi"/>
+        </w:rPr>
+        <w:t>echo</w:t>
+      </w:r>
+      <w:proofErr w:type="spellEnd"/>
+      <w:proofErr w:type="gramEnd"/>
+      <w:r>
+        <w:rPr>
+          <w:rFonts w:cstheme="minorHAnsi"/>
+        </w:rPr>
+        <w:t xml:space="preserve"> "O serviço Apache as $data não esta funcionando." &gt;&gt; /home/</w:t>
+      </w:r>
+      <w:proofErr w:type="spellStart"/>
+      <w:r>
+        <w:rPr>
+          <w:rFonts w:cstheme="minorHAnsi"/>
+        </w:rPr>
+        <w:t>share</w:t>
+      </w:r>
+      <w:proofErr w:type="spellEnd"/>
+      <w:r>
+        <w:rPr>
+          <w:rFonts w:cstheme="minorHAnsi"/>
+        </w:rPr>
+        <w:t>/</w:t>
+      </w:r>
+      <w:proofErr w:type="spellStart"/>
+      <w:r>
+        <w:rPr>
+          <w:rFonts w:cstheme="minorHAnsi"/>
+        </w:rPr>
+        <w:t>nicolas</w:t>
+      </w:r>
+      <w:proofErr w:type="spellEnd"/>
+      <w:r>
+        <w:rPr>
+          <w:rFonts w:cstheme="minorHAnsi"/>
+        </w:rPr>
+        <w:t>/apache_status_check_offline.txt</w:t>
+      </w:r>
+    </w:p>
+    <w:p>
+      <w:pPr>
+        <w:pStyle w:val="PargrafodaLista"/>
+        <w:ind w:left="2880"/>
+        <w:rPr>
+          <w:rFonts w:cstheme="minorHAnsi"/>
+        </w:rPr>
+      </w:pPr>
+      <w:proofErr w:type="spellStart"/>
+      <w:proofErr w:type="gramStart"/>
+      <w:r>
+        <w:rPr>
+          <w:rFonts w:cstheme="minorHAnsi"/>
+        </w:rPr>
+        <w:t>fi</w:t>
+      </w:r>
+      <w:proofErr w:type="spellEnd"/>
+      <w:proofErr w:type="gramEnd"/>
+      <w:r>
+        <w:rPr>
+          <w:rFonts w:cstheme="minorHAnsi"/>
+        </w:rPr>
+        <w:t xml:space="preserve"> </w:t>
+      </w:r>
+    </w:p>
+    <w:p>
+      <w:pPr>
+        <w:pStyle w:val="PargrafodaLista"/>
+        <w:numPr>
+          <w:ilvl w:val="2"/>
+          <w:numId w:val="10"/>
+        </w:numPr>
+        <w:rPr>
+          <w:rFonts w:cstheme="minorHAnsi"/>
+        </w:rPr>
+      </w:pPr>
+      <w:r>
+        <w:rPr>
+          <w:rFonts w:cstheme="minorHAnsi"/>
+        </w:rPr>
+        <w:t xml:space="preserve"># sudo chmod +x </w:t>
+      </w:r>
+      <w:proofErr w:type="gramStart"/>
+      <w:r>
+        <w:rPr>
+          <w:rFonts w:cstheme="minorHAnsi"/>
+        </w:rPr>
+        <w:t>check_httpd.</w:t>
+      </w:r>
+      <w:proofErr w:type="gramEnd"/>
+      <w:r>
+        <w:rPr>
+          <w:rFonts w:cstheme="minorHAnsi"/>
+        </w:rPr>
+        <w:t>sh</w:t>
+      </w:r>
+      <w:r>
+        <w:rPr>
+          <w:rFonts w:cstheme="minorHAnsi"/>
+        </w:rPr>
+        <w:tab/>
+      </w:r>
+      <w:r>
+        <w:rPr>
+          <w:rFonts w:cstheme="minorHAnsi"/>
+        </w:rPr>
+        <w:tab/>
+      </w:r>
+      <w:r>
+        <w:rPr>
+          <w:rFonts w:cstheme="minorHAnsi"/>
+        </w:rPr>
+        <w:tab/>
+      </w:r>
+      <w:r>
+        <w:rPr>
+          <w:rFonts w:cstheme="minorHAnsi"/>
+          <w:sz w:val="24"/>
+          <w:szCs w:val="24"/>
+        </w:rPr>
+        <w:tab/>
+      </w:r>
+      <w:r>
+        <w:rPr>
+          <w:rFonts w:cstheme="minorHAnsi"/>
+          <w:sz w:val="24"/>
+          <w:szCs w:val="24"/>
+        </w:rPr>
+        <w:tab/>
       </w:r>
       <w:r>
         <w:rPr>
@@ -1867,7 +3148,15 @@
           <w:sz w:val="24"/>
           <w:szCs w:val="24"/>
         </w:rPr>
-        <w:t xml:space="preserve">O script deve gerar </w:t>
+        <w:t>Preparar execução automatizada do scrip</w:t>
+      </w:r>
+      <w:r>
+        <w:rPr>
+          <w:rFonts w:cstheme="minorHAnsi"/>
+          <w:sz w:val="24"/>
+          <w:szCs w:val="24"/>
+        </w:rPr>
+        <w:t>t a cada 5 minutos;</w:t>
       </w:r>
       <w:proofErr w:type="gramStart"/>
       <w:r>
@@ -1876,102 +3165,108 @@
           <w:sz w:val="24"/>
           <w:szCs w:val="24"/>
         </w:rPr>
-        <w:t>2</w:t>
+        <w:tab/>
+      </w:r>
+      <w:r>
+        <w:rPr>
+          <w:rFonts w:cstheme="minorHAnsi"/>
+          <w:sz w:val="24"/>
+          <w:szCs w:val="24"/>
+        </w:rPr>
+        <w:tab/>
+      </w:r>
+      <w:r>
+        <w:rPr>
+          <w:rFonts w:cstheme="minorHAnsi"/>
+          <w:sz w:val="24"/>
+          <w:szCs w:val="24"/>
+        </w:rPr>
+        <w:tab/>
       </w:r>
       <w:proofErr w:type="gramEnd"/>
-      <w:r>
-        <w:rPr>
-          <w:rFonts w:cstheme="minorHAnsi"/>
-          <w:sz w:val="24"/>
-          <w:szCs w:val="24"/>
-        </w:rPr>
-        <w:t xml:space="preserve"> arquivos de saída: 1 para serviço online e 1 para o serviço off-line;</w:t>
-      </w:r>
-      <w:r>
-        <w:rPr>
-          <w:rFonts w:cstheme="minorHAnsi"/>
-          <w:sz w:val="24"/>
-          <w:szCs w:val="24"/>
-        </w:rPr>
-        <w:tab/>
-      </w:r>
-      <w:r>
-        <w:rPr>
-          <w:rFonts w:cstheme="minorHAnsi"/>
-          <w:sz w:val="24"/>
-          <w:szCs w:val="24"/>
-        </w:rPr>
-        <w:tab/>
-      </w:r>
-      <w:r>
-        <w:rPr>
-          <w:rFonts w:cstheme="minorHAnsi"/>
-          <w:sz w:val="24"/>
-          <w:szCs w:val="24"/>
-        </w:rPr>
-        <w:tab/>
-      </w:r>
-      <w:r>
-        <w:rPr>
-          <w:rFonts w:cstheme="minorHAnsi"/>
-          <w:sz w:val="24"/>
-          <w:szCs w:val="24"/>
-        </w:rPr>
-        <w:tab/>
-      </w:r>
-      <w:r>
-        <w:rPr>
-          <w:rFonts w:cstheme="minorHAnsi"/>
-          <w:sz w:val="24"/>
-          <w:szCs w:val="24"/>
-        </w:rPr>
-        <w:tab/>
-      </w:r>
-      <w:r>
-        <w:rPr>
-          <w:rFonts w:cstheme="minorHAnsi"/>
-          <w:sz w:val="24"/>
-          <w:szCs w:val="24"/>
-        </w:rPr>
-        <w:tab/>
-      </w:r>
-      <w:r>
-        <w:rPr>
-          <w:rFonts w:cstheme="minorHAnsi"/>
-          <w:sz w:val="24"/>
-          <w:szCs w:val="24"/>
-        </w:rPr>
-        <w:tab/>
-      </w:r>
-      <w:r>
-        <w:rPr>
-          <w:rFonts w:cstheme="minorHAnsi"/>
-          <w:sz w:val="24"/>
-          <w:szCs w:val="24"/>
-        </w:rPr>
-        <w:tab/>
-      </w:r>
-      <w:r>
-        <w:rPr>
-          <w:rFonts w:cstheme="minorHAnsi"/>
-          <w:sz w:val="24"/>
-          <w:szCs w:val="24"/>
-        </w:rPr>
-        <w:tab/>
-      </w:r>
-      <w:r>
-        <w:rPr>
-          <w:rFonts w:cstheme="minorHAnsi"/>
-          <w:sz w:val="24"/>
-          <w:szCs w:val="24"/>
-        </w:rPr>
-        <w:tab/>
-      </w:r>
-      <w:r>
-        <w:rPr>
-          <w:rFonts w:cstheme="minorHAnsi"/>
-          <w:sz w:val="24"/>
-          <w:szCs w:val="24"/>
+    </w:p>
+    <w:p>
+      <w:pPr>
+        <w:pStyle w:val="PargrafodaLista"/>
+        <w:numPr>
+          <w:ilvl w:val="2"/>
+          <w:numId w:val="10"/>
+        </w:numPr>
+        <w:rPr>
+          <w:rFonts w:cstheme="minorHAnsi"/>
+          <w:b/>
+        </w:rPr>
+      </w:pPr>
+      <w:r>
+        <w:rPr>
+          <w:rFonts w:cstheme="minorHAnsi"/>
+        </w:rPr>
+        <w:t xml:space="preserve"># </w:t>
+      </w:r>
+      <w:proofErr w:type="spellStart"/>
+      <w:proofErr w:type="gramStart"/>
+      <w:r>
+        <w:rPr>
+          <w:rFonts w:cstheme="minorHAnsi"/>
+        </w:rPr>
+        <w:t>Crontab</w:t>
+      </w:r>
+      <w:proofErr w:type="spellEnd"/>
+      <w:r>
+        <w:rPr>
+          <w:rFonts w:cstheme="minorHAnsi"/>
+        </w:rPr>
+        <w:t xml:space="preserve"> –e</w:t>
+      </w:r>
+      <w:proofErr w:type="gramEnd"/>
+    </w:p>
+    <w:p>
+      <w:pPr>
+        <w:pStyle w:val="PargrafodaLista"/>
+        <w:numPr>
+          <w:ilvl w:val="3"/>
+          <w:numId w:val="10"/>
+        </w:numPr>
+        <w:rPr>
+          <w:rFonts w:cstheme="minorHAnsi"/>
+          <w:b/>
+        </w:rPr>
+      </w:pPr>
+      <w:r>
+        <w:rPr>
+          <w:rFonts w:cstheme="minorHAnsi"/>
+          <w:sz w:val="24"/>
+          <w:szCs w:val="24"/>
+        </w:rPr>
+        <w:t xml:space="preserve"> </w:t>
+      </w:r>
+      <w:r>
+        <w:rPr>
+          <w:rFonts w:cstheme="minorHAnsi"/>
+        </w:rPr>
+        <w:t>*/5 * * * * /home/ec2-user/check_httpd.sh</w:t>
+      </w:r>
+      <w:r>
+        <w:rPr>
+          <w:rFonts w:cstheme="minorHAnsi"/>
+        </w:rPr>
+        <w:tab/>
+      </w:r>
+      <w:r>
+        <w:rPr>
+          <w:rFonts w:cstheme="minorHAnsi"/>
+        </w:rPr>
+        <w:tab/>
+      </w:r>
+      <w:r>
+        <w:rPr>
+          <w:rFonts w:cstheme="minorHAnsi"/>
+        </w:rPr>
+        <w:tab/>
+      </w:r>
+      <w:r>
+        <w:rPr>
+          <w:rFonts w:cstheme="minorHAnsi"/>
         </w:rPr>
         <w:tab/>
       </w:r>
@@ -1996,253 +3291,65 @@
           <w:sz w:val="24"/>
           <w:szCs w:val="24"/>
         </w:rPr>
-        <w:t>Preparar execução automatizada do script a cada 5 minutos;</w:t>
-      </w:r>
-      <w:proofErr w:type="gramStart"/>
-      <w:r>
-        <w:rPr>
-          <w:rFonts w:cstheme="minorHAnsi"/>
-          <w:sz w:val="24"/>
-          <w:szCs w:val="24"/>
-        </w:rPr>
-        <w:tab/>
-      </w:r>
-      <w:r>
-        <w:rPr>
-          <w:rFonts w:cstheme="minorHAnsi"/>
-          <w:sz w:val="24"/>
-          <w:szCs w:val="24"/>
-        </w:rPr>
-        <w:tab/>
-      </w:r>
-      <w:r>
-        <w:rPr>
-          <w:rFonts w:cstheme="minorHAnsi"/>
-          <w:sz w:val="24"/>
-          <w:szCs w:val="24"/>
-        </w:rPr>
-        <w:tab/>
-      </w:r>
-      <w:r>
-        <w:rPr>
-          <w:rFonts w:cstheme="minorHAnsi"/>
-          <w:sz w:val="24"/>
-          <w:szCs w:val="24"/>
-        </w:rPr>
-        <w:tab/>
-      </w:r>
-      <w:proofErr w:type="gramEnd"/>
-    </w:p>
-    <w:p>
-      <w:pPr>
-        <w:pStyle w:val="PargrafodaLista"/>
-        <w:numPr>
-          <w:ilvl w:val="1"/>
-          <w:numId w:val="10"/>
-        </w:numPr>
-        <w:rPr>
-          <w:rFonts w:cstheme="minorHAnsi"/>
-          <w:b/>
-          <w:sz w:val="24"/>
-          <w:szCs w:val="24"/>
-        </w:rPr>
-      </w:pPr>
-      <w:r>
-        <w:rPr>
-          <w:rFonts w:cstheme="minorHAnsi"/>
-          <w:sz w:val="24"/>
-          <w:szCs w:val="24"/>
-        </w:rPr>
+        <w:lastRenderedPageBreak/>
         <w:t>Fazer versionamento da atividade;</w:t>
       </w:r>
-      <w:proofErr w:type="gramStart"/>
-      <w:r>
-        <w:rPr>
-          <w:rFonts w:cstheme="minorHAnsi"/>
-          <w:sz w:val="24"/>
-          <w:szCs w:val="24"/>
-        </w:rPr>
-        <w:tab/>
-      </w:r>
-      <w:r>
-        <w:rPr>
-          <w:rFonts w:cstheme="minorHAnsi"/>
-          <w:sz w:val="24"/>
-          <w:szCs w:val="24"/>
-        </w:rPr>
-        <w:tab/>
-      </w:r>
-      <w:r>
-        <w:rPr>
-          <w:rFonts w:cstheme="minorHAnsi"/>
-          <w:sz w:val="24"/>
-          <w:szCs w:val="24"/>
-        </w:rPr>
-        <w:tab/>
-      </w:r>
-      <w:r>
-        <w:rPr>
-          <w:rFonts w:cstheme="minorHAnsi"/>
-          <w:sz w:val="24"/>
-          <w:szCs w:val="24"/>
-        </w:rPr>
-        <w:tab/>
-      </w:r>
-      <w:r>
-        <w:rPr>
-          <w:rFonts w:cstheme="minorHAnsi"/>
-          <w:sz w:val="24"/>
-          <w:szCs w:val="24"/>
-        </w:rPr>
-        <w:tab/>
-      </w:r>
-      <w:r>
-        <w:rPr>
-          <w:rFonts w:cstheme="minorHAnsi"/>
-          <w:sz w:val="24"/>
-          <w:szCs w:val="24"/>
-        </w:rPr>
-        <w:tab/>
-      </w:r>
-      <w:r>
-        <w:rPr>
-          <w:rFonts w:cstheme="minorHAnsi"/>
-          <w:sz w:val="24"/>
-          <w:szCs w:val="24"/>
-        </w:rPr>
-        <w:tab/>
-      </w:r>
-      <w:proofErr w:type="gramEnd"/>
-    </w:p>
-    <w:p>
-      <w:pPr>
-        <w:rPr>
-          <w:rFonts w:cstheme="minorHAnsi"/>
-          <w:b/>
-          <w:sz w:val="24"/>
-          <w:szCs w:val="24"/>
-        </w:rPr>
-      </w:pPr>
-    </w:p>
-    <w:p>
-      <w:pPr>
-        <w:rPr>
-          <w:rFonts w:cstheme="minorHAnsi"/>
-          <w:b/>
-          <w:sz w:val="24"/>
-          <w:szCs w:val="24"/>
-        </w:rPr>
-      </w:pPr>
-    </w:p>
-    <w:p>
-      <w:pPr>
-        <w:rPr>
-          <w:rFonts w:cstheme="minorHAnsi"/>
-          <w:b/>
-          <w:sz w:val="24"/>
-          <w:szCs w:val="24"/>
-        </w:rPr>
-      </w:pPr>
-    </w:p>
-    <w:p>
-      <w:pPr>
-        <w:rPr>
-          <w:rFonts w:cstheme="minorHAnsi"/>
-          <w:b/>
-          <w:sz w:val="24"/>
-          <w:szCs w:val="24"/>
-        </w:rPr>
-      </w:pPr>
-    </w:p>
-    <w:p>
-      <w:pPr>
-        <w:rPr>
-          <w:rFonts w:cstheme="minorHAnsi"/>
-          <w:b/>
-          <w:sz w:val="24"/>
-          <w:szCs w:val="24"/>
-        </w:rPr>
-      </w:pPr>
-    </w:p>
-    <w:p>
-      <w:pPr>
-        <w:rPr>
-          <w:rFonts w:cstheme="minorHAnsi"/>
-          <w:b/>
-          <w:sz w:val="24"/>
-          <w:szCs w:val="24"/>
-        </w:rPr>
-      </w:pPr>
-    </w:p>
-    <w:p>
-      <w:pPr>
-        <w:rPr>
-          <w:rFonts w:cstheme="minorHAnsi"/>
-          <w:b/>
-          <w:sz w:val="24"/>
-          <w:szCs w:val="24"/>
-        </w:rPr>
-      </w:pPr>
-    </w:p>
-    <w:p>
-      <w:pPr>
-        <w:rPr>
-          <w:rFonts w:cstheme="minorHAnsi"/>
-          <w:b/>
-          <w:sz w:val="24"/>
-          <w:szCs w:val="24"/>
-        </w:rPr>
-      </w:pPr>
-    </w:p>
-    <w:p>
-      <w:pPr>
-        <w:rPr>
-          <w:rFonts w:cstheme="minorHAnsi"/>
-          <w:b/>
-          <w:sz w:val="24"/>
-          <w:szCs w:val="24"/>
-        </w:rPr>
-      </w:pPr>
-    </w:p>
-    <w:p>
-      <w:pPr>
-        <w:rPr>
-          <w:rFonts w:cstheme="minorHAnsi"/>
-          <w:b/>
-          <w:sz w:val="24"/>
-          <w:szCs w:val="24"/>
-        </w:rPr>
-      </w:pPr>
-    </w:p>
-    <w:p>
-      <w:pPr>
-        <w:rPr>
-          <w:rFonts w:cstheme="minorHAnsi"/>
-          <w:b/>
-          <w:sz w:val="24"/>
-          <w:szCs w:val="24"/>
-        </w:rPr>
-      </w:pPr>
-    </w:p>
-    <w:p>
-      <w:pPr>
-        <w:rPr>
-          <w:rFonts w:cstheme="minorHAnsi"/>
-          <w:b/>
-          <w:sz w:val="24"/>
-          <w:szCs w:val="24"/>
-        </w:rPr>
-      </w:pPr>
-    </w:p>
-    <w:p>
-      <w:pPr>
-        <w:rPr>
-          <w:rFonts w:cstheme="minorHAnsi"/>
-          <w:b/>
-          <w:sz w:val="24"/>
-          <w:szCs w:val="24"/>
-        </w:rPr>
-      </w:pPr>
+      <w:r>
+        <w:rPr>
+          <w:rFonts w:cstheme="minorHAnsi"/>
+          <w:sz w:val="24"/>
+          <w:szCs w:val="24"/>
+        </w:rPr>
+        <w:tab/>
+      </w:r>
+      <w:r>
+        <w:rPr>
+          <w:rFonts w:cstheme="minorHAnsi"/>
+          <w:sz w:val="24"/>
+          <w:szCs w:val="24"/>
+        </w:rPr>
+        <w:tab/>
+      </w:r>
+      <w:r>
+        <w:rPr>
+          <w:rFonts w:cstheme="minorHAnsi"/>
+          <w:sz w:val="24"/>
+          <w:szCs w:val="24"/>
+        </w:rPr>
+        <w:tab/>
+      </w:r>
+      <w:r>
+        <w:rPr>
+          <w:rFonts w:cstheme="minorHAnsi"/>
+          <w:sz w:val="24"/>
+          <w:szCs w:val="24"/>
+        </w:rPr>
+        <w:tab/>
+      </w:r>
+      <w:r>
+        <w:rPr>
+          <w:rFonts w:cstheme="minorHAnsi"/>
+          <w:sz w:val="24"/>
+          <w:szCs w:val="24"/>
+        </w:rPr>
+        <w:tab/>
+      </w:r>
+      <w:r>
+        <w:rPr>
+          <w:rFonts w:cstheme="minorHAnsi"/>
+          <w:sz w:val="24"/>
+          <w:szCs w:val="24"/>
+        </w:rPr>
+        <w:tab/>
+      </w:r>
+      <w:r>
+        <w:rPr>
+          <w:rFonts w:cstheme="minorHAnsi"/>
+          <w:sz w:val="24"/>
+          <w:szCs w:val="24"/>
+        </w:rPr>
+        <w:tab/>
+      </w:r>
     </w:p>
     <w:p>
       <w:pPr>
@@ -2262,8 +3369,7 @@
           <w:sz w:val="28"/>
           <w:szCs w:val="28"/>
         </w:rPr>
-        <w:lastRenderedPageBreak/>
-        <w:t>2.9</w:t>
+        <w:t>2.7</w:t>
       </w:r>
       <w:proofErr w:type="gramStart"/>
       <w:r>
@@ -2384,21 +3490,7 @@
         <w:rPr>
           <w:rFonts w:cstheme="minorHAnsi"/>
         </w:rPr>
-        <w:t xml:space="preserve">Baixar e instalar o Oracle VM </w:t>
-      </w:r>
-      <w:proofErr w:type="gramStart"/>
-      <w:r>
-        <w:rPr>
-          <w:rFonts w:cstheme="minorHAnsi"/>
-        </w:rPr>
-        <w:t>VirtualBox</w:t>
-      </w:r>
-      <w:proofErr w:type="gramEnd"/>
-      <w:r>
-        <w:rPr>
-          <w:rFonts w:cstheme="minorHAnsi"/>
-        </w:rPr>
-        <w:t xml:space="preserve"> no site:</w:t>
+        <w:t>Baixar e instalar o Oracle VM VirtualBox no site:</w:t>
       </w:r>
     </w:p>
     <w:p>
@@ -2435,27 +3527,13 @@
         <w:rPr>
           <w:rFonts w:cstheme="minorHAnsi"/>
         </w:rPr>
-        <w:t xml:space="preserve">No </w:t>
-      </w:r>
-      <w:proofErr w:type="gramStart"/>
-      <w:r>
-        <w:rPr>
-          <w:rFonts w:cstheme="minorHAnsi"/>
-        </w:rPr>
-        <w:t>VirtualBo</w:t>
-      </w:r>
-      <w:r>
-        <w:rPr>
-          <w:rFonts w:cstheme="minorHAnsi"/>
-        </w:rPr>
-        <w:t>x</w:t>
-      </w:r>
-      <w:proofErr w:type="gramEnd"/>
-      <w:r>
-        <w:rPr>
-          <w:rFonts w:cstheme="minorHAnsi"/>
-        </w:rPr>
-        <w:t xml:space="preserve"> crie uma nova maquina virtual:</w:t>
+        <w:t>No VirtualBo</w:t>
+      </w:r>
+      <w:r>
+        <w:rPr>
+          <w:rFonts w:cstheme="minorHAnsi"/>
+        </w:rPr>
+        <w:t>x crie uma nova maquina virtual:</w:t>
       </w:r>
     </w:p>
     <w:p>
@@ -2689,7 +3767,6 @@
           <w:sz w:val="24"/>
           <w:szCs w:val="24"/>
         </w:rPr>
-        <w:lastRenderedPageBreak/>
         <w:t>Informe a quantidade de memoria desejada e espaço de armazenamento:</w:t>
       </w:r>
     </w:p>
@@ -2947,21 +4024,7 @@
         <w:rPr>
           <w:rFonts w:cstheme="minorHAnsi"/>
         </w:rPr>
-        <w:t xml:space="preserve">No </w:t>
-      </w:r>
-      <w:proofErr w:type="gramStart"/>
-      <w:r>
-        <w:rPr>
-          <w:rFonts w:cstheme="minorHAnsi"/>
-        </w:rPr>
-        <w:t>menu</w:t>
-      </w:r>
-      <w:proofErr w:type="gramEnd"/>
-      <w:r>
-        <w:rPr>
-          <w:rFonts w:cstheme="minorHAnsi"/>
-        </w:rPr>
-        <w:t xml:space="preserve"> do VirtualBox abra as configurações da máquina virtual:</w:t>
+        <w:t>No menu do VirtualBox abra as configurações da máquina virtual:</w:t>
       </w:r>
     </w:p>
     <w:p>
@@ -3152,6 +4215,7 @@
           <w:szCs w:val="24"/>
           <w:lang w:eastAsia="pt-BR"/>
         </w:rPr>
+        <w:lastRenderedPageBreak/>
         <w:drawing>
           <wp:inline distT="0" distB="0" distL="0" distR="0">
             <wp:extent cx="5702060" cy="2665563"/>
@@ -3398,29 +4462,20 @@
         <w:rPr>
           <w:rFonts w:cstheme="minorHAnsi"/>
         </w:rPr>
-        <w:t>Selecionar o idioma Português (</w:t>
-      </w:r>
-      <w:proofErr w:type="spellStart"/>
-      <w:proofErr w:type="gramStart"/>
-      <w:r>
-        <w:rPr>
-          <w:rFonts w:cstheme="minorHAnsi"/>
-        </w:rPr>
-        <w:t>pt</w:t>
-      </w:r>
-      <w:proofErr w:type="gramEnd"/>
-      <w:r>
-        <w:rPr>
-          <w:rFonts w:cstheme="minorHAnsi"/>
-        </w:rPr>
-        <w:t>-br</w:t>
-      </w:r>
-      <w:proofErr w:type="spellEnd"/>
-      <w:r>
-        <w:rPr>
-          <w:rFonts w:cstheme="minorHAnsi"/>
-        </w:rPr>
-        <w:t>):</w:t>
+        <w:lastRenderedPageBreak/>
+        <w:t xml:space="preserve">Selecionar o idioma </w:t>
+      </w:r>
+      <w:r>
+        <w:rPr>
+          <w:rFonts w:cstheme="minorHAnsi"/>
+        </w:rPr>
+        <w:t>desejado</w:t>
+      </w:r>
+      <w:r>
+        <w:rPr>
+          <w:rFonts w:cstheme="minorHAnsi"/>
+        </w:rPr>
+        <w:t>:</w:t>
       </w:r>
     </w:p>
     <w:p>
@@ -3502,7 +4557,6 @@
         <w:rPr>
           <w:rFonts w:cstheme="minorHAnsi"/>
         </w:rPr>
-        <w:lastRenderedPageBreak/>
         <w:t>Selecionar disco para instalação:</w:t>
       </w:r>
     </w:p>
@@ -3646,16 +4700,15 @@
         <w:rPr>
           <w:rFonts w:cstheme="minorHAnsi"/>
         </w:rPr>
+        <w:lastRenderedPageBreak/>
         <w:t xml:space="preserve">Em seleção de programa escolha instalação </w:t>
       </w:r>
-      <w:proofErr w:type="spellStart"/>
-      <w:r>
-        <w:rPr>
-          <w:rFonts w:cstheme="minorHAnsi"/>
-        </w:rPr>
-        <w:t>minimal</w:t>
-      </w:r>
-      <w:proofErr w:type="spellEnd"/>
+      <w:r>
+        <w:rPr>
+          <w:rFonts w:cstheme="minorHAnsi"/>
+        </w:rPr>
+        <w:t>mínima</w:t>
+      </w:r>
       <w:r>
         <w:rPr>
           <w:rFonts w:cstheme="minorHAnsi"/>
@@ -3742,7 +4795,6 @@
           <w:szCs w:val="24"/>
           <w:lang w:eastAsia="pt-BR"/>
         </w:rPr>
-        <w:lastRenderedPageBreak/>
         <w:drawing>
           <wp:inline distT="0" distB="0" distL="0" distR="0">
             <wp:extent cx="5400136" cy="2648310"/>
@@ -3825,6 +4877,7 @@
           <w:szCs w:val="24"/>
           <w:lang w:eastAsia="pt-BR"/>
         </w:rPr>
+        <w:lastRenderedPageBreak/>
         <w:drawing>
           <wp:inline distT="0" distB="0" distL="0" distR="0">
             <wp:extent cx="5400136" cy="2475781"/>
@@ -3947,7 +5000,6 @@
         <w:rPr>
           <w:rFonts w:cstheme="minorHAnsi"/>
         </w:rPr>
-        <w:lastRenderedPageBreak/>
         <w:t>Em rede, ative a interface anteriormente configurada:</w:t>
       </w:r>
     </w:p>
@@ -4030,6 +5082,7 @@
           <w:szCs w:val="24"/>
           <w:lang w:eastAsia="pt-BR"/>
         </w:rPr>
+        <w:lastRenderedPageBreak/>
         <w:drawing>
           <wp:inline distT="0" distB="0" distL="0" distR="0">
             <wp:extent cx="5395573" cy="2605178"/>
@@ -4180,7 +5233,6 @@
         <w:rPr>
           <w:rFonts w:cstheme="minorHAnsi"/>
         </w:rPr>
-        <w:lastRenderedPageBreak/>
         <w:t>Após a finali</w:t>
       </w:r>
       <w:r>
@@ -4208,6 +5260,7 @@
           <w:noProof/>
           <w:lang w:eastAsia="pt-BR"/>
         </w:rPr>
+        <w:lastRenderedPageBreak/>
         <w:drawing>
           <wp:inline distT="0" distB="0" distL="0" distR="0" wp14:anchorId="36CEBCDA" wp14:editId="342FCE90">
             <wp:extent cx="5396382" cy="2872597"/>
@@ -4323,8 +5376,6 @@
           </wp:inline>
         </w:drawing>
       </w:r>
-      <w:bookmarkStart w:id="0" w:name="_GoBack"/>
-      <w:bookmarkEnd w:id="0"/>
     </w:p>
     <w:sectPr>
       <w:pgSz w:w="11906" w:h="16838"/>
@@ -4716,7 +5767,7 @@
   <w:abstractNum w:abstractNumId="4">
     <w:nsid w:val="3D5821CA"/>
     <w:multiLevelType w:val="multilevel"/>
-    <w:tmpl w:val="4DF2CF82"/>
+    <w:tmpl w:val="4D669ACC"/>
     <w:lvl w:ilvl="0">
       <w:start w:val="2"/>
       <w:numFmt w:val="decimal"/>
@@ -4731,7 +5782,7 @@
       </w:rPr>
     </w:lvl>
     <w:lvl w:ilvl="1">
-      <w:start w:val="5"/>
+      <w:start w:val="4"/>
       <w:numFmt w:val="decimal"/>
       <w:lvlText w:val="%1.%2"/>
       <w:lvlJc w:val="left"/>
@@ -4753,7 +5804,9 @@
       </w:pPr>
       <w:rPr>
         <w:rFonts w:hint="default"/>
-        <w:b w:val="0"/>
+        <w:b/>
+        <w:sz w:val="24"/>
+        <w:szCs w:val="24"/>
       </w:rPr>
     </w:lvl>
     <w:lvl w:ilvl="3">
@@ -4766,7 +5819,7 @@
       </w:pPr>
       <w:rPr>
         <w:rFonts w:hint="default"/>
-        <w:b w:val="0"/>
+        <w:b/>
       </w:rPr>
     </w:lvl>
     <w:lvl w:ilvl="4">
@@ -4838,7 +5891,7 @@
   <w:abstractNum w:abstractNumId="5">
     <w:nsid w:val="3DBA53BE"/>
     <w:multiLevelType w:val="multilevel"/>
-    <w:tmpl w:val="C02CCF40"/>
+    <w:tmpl w:val="01C64FA8"/>
     <w:lvl w:ilvl="0">
       <w:start w:val="2"/>
       <w:numFmt w:val="decimal"/>
@@ -4874,6 +5927,9 @@
       </w:pPr>
       <w:rPr>
         <w:rFonts w:hint="default"/>
+        <w:b/>
+        <w:sz w:val="24"/>
+        <w:szCs w:val="24"/>
       </w:rPr>
     </w:lvl>
     <w:lvl w:ilvl="3">
@@ -5063,6 +6119,128 @@
     </w:lvl>
   </w:abstractNum>
   <w:abstractNum w:abstractNumId="7">
+    <w:nsid w:val="51AF75B0"/>
+    <w:multiLevelType w:val="multilevel"/>
+    <w:tmpl w:val="39C0DDE0"/>
+    <w:lvl w:ilvl="0">
+      <w:start w:val="2"/>
+      <w:numFmt w:val="decimal"/>
+      <w:lvlText w:val="%1"/>
+      <w:lvlJc w:val="left"/>
+      <w:pPr>
+        <w:ind w:left="360" w:hanging="360"/>
+      </w:pPr>
+      <w:rPr>
+        <w:rFonts w:hint="default"/>
+        <w:b w:val="0"/>
+      </w:rPr>
+    </w:lvl>
+    <w:lvl w:ilvl="1">
+      <w:start w:val="4"/>
+      <w:numFmt w:val="decimal"/>
+      <w:lvlText w:val="%1.%2"/>
+      <w:lvlJc w:val="left"/>
+      <w:pPr>
+        <w:ind w:left="1080" w:hanging="360"/>
+      </w:pPr>
+      <w:rPr>
+        <w:rFonts w:hint="default"/>
+        <w:b/>
+      </w:rPr>
+    </w:lvl>
+    <w:lvl w:ilvl="2">
+      <w:start w:val="1"/>
+      <w:numFmt w:val="decimal"/>
+      <w:lvlText w:val="%1.%2.%3"/>
+      <w:lvlJc w:val="left"/>
+      <w:pPr>
+        <w:ind w:left="2160" w:hanging="720"/>
+      </w:pPr>
+      <w:rPr>
+        <w:rFonts w:hint="default"/>
+        <w:b/>
+      </w:rPr>
+    </w:lvl>
+    <w:lvl w:ilvl="3">
+      <w:start w:val="1"/>
+      <w:numFmt w:val="decimal"/>
+      <w:lvlText w:val="%1.%2.%3.%4"/>
+      <w:lvlJc w:val="left"/>
+      <w:pPr>
+        <w:ind w:left="2880" w:hanging="720"/>
+      </w:pPr>
+      <w:rPr>
+        <w:rFonts w:hint="default"/>
+        <w:b/>
+      </w:rPr>
+    </w:lvl>
+    <w:lvl w:ilvl="4">
+      <w:start w:val="1"/>
+      <w:numFmt w:val="decimal"/>
+      <w:lvlText w:val="%1.%2.%3.%4.%5"/>
+      <w:lvlJc w:val="left"/>
+      <w:pPr>
+        <w:ind w:left="3960" w:hanging="1080"/>
+      </w:pPr>
+      <w:rPr>
+        <w:rFonts w:hint="default"/>
+        <w:b w:val="0"/>
+      </w:rPr>
+    </w:lvl>
+    <w:lvl w:ilvl="5">
+      <w:start w:val="1"/>
+      <w:numFmt w:val="decimal"/>
+      <w:lvlText w:val="%1.%2.%3.%4.%5.%6"/>
+      <w:lvlJc w:val="left"/>
+      <w:pPr>
+        <w:ind w:left="4680" w:hanging="1080"/>
+      </w:pPr>
+      <w:rPr>
+        <w:rFonts w:hint="default"/>
+        <w:b w:val="0"/>
+      </w:rPr>
+    </w:lvl>
+    <w:lvl w:ilvl="6">
+      <w:start w:val="1"/>
+      <w:numFmt w:val="decimal"/>
+      <w:lvlText w:val="%1.%2.%3.%4.%5.%6.%7"/>
+      <w:lvlJc w:val="left"/>
+      <w:pPr>
+        <w:ind w:left="5760" w:hanging="1440"/>
+      </w:pPr>
+      <w:rPr>
+        <w:rFonts w:hint="default"/>
+        <w:b w:val="0"/>
+      </w:rPr>
+    </w:lvl>
+    <w:lvl w:ilvl="7">
+      <w:start w:val="1"/>
+      <w:numFmt w:val="decimal"/>
+      <w:lvlText w:val="%1.%2.%3.%4.%5.%6.%7.%8"/>
+      <w:lvlJc w:val="left"/>
+      <w:pPr>
+        <w:ind w:left="6480" w:hanging="1440"/>
+      </w:pPr>
+      <w:rPr>
+        <w:rFonts w:hint="default"/>
+        <w:b w:val="0"/>
+      </w:rPr>
+    </w:lvl>
+    <w:lvl w:ilvl="8">
+      <w:start w:val="1"/>
+      <w:numFmt w:val="decimal"/>
+      <w:lvlText w:val="%1.%2.%3.%4.%5.%6.%7.%8.%9"/>
+      <w:lvlJc w:val="left"/>
+      <w:pPr>
+        <w:ind w:left="7560" w:hanging="1800"/>
+      </w:pPr>
+      <w:rPr>
+        <w:rFonts w:hint="default"/>
+        <w:b w:val="0"/>
+      </w:rPr>
+    </w:lvl>
+  </w:abstractNum>
+  <w:abstractNum w:abstractNumId="8">
     <w:nsid w:val="57176750"/>
     <w:multiLevelType w:val="multilevel"/>
     <w:tmpl w:val="B868EA46"/>
@@ -5176,7 +6354,7 @@
       </w:rPr>
     </w:lvl>
   </w:abstractNum>
-  <w:abstractNum w:abstractNumId="8">
+  <w:abstractNum w:abstractNumId="9">
     <w:nsid w:val="5D0E353C"/>
     <w:multiLevelType w:val="multilevel"/>
     <w:tmpl w:val="C9CC3AD2"/>
@@ -5289,7 +6467,7 @@
       </w:rPr>
     </w:lvl>
   </w:abstractNum>
-  <w:abstractNum w:abstractNumId="9">
+  <w:abstractNum w:abstractNumId="10">
     <w:nsid w:val="6BBC5D45"/>
     <w:multiLevelType w:val="multilevel"/>
     <w:tmpl w:val="0FBE7372"/>
@@ -5404,7 +6582,7 @@
       </w:rPr>
     </w:lvl>
   </w:abstractNum>
-  <w:abstractNum w:abstractNumId="10">
+  <w:abstractNum w:abstractNumId="11">
     <w:nsid w:val="6F4918EE"/>
     <w:multiLevelType w:val="hybridMultilevel"/>
     <w:tmpl w:val="B5C492E6"/>
@@ -5517,7 +6695,7 @@
       </w:rPr>
     </w:lvl>
   </w:abstractNum>
-  <w:abstractNum w:abstractNumId="11">
+  <w:abstractNum w:abstractNumId="12">
     <w:nsid w:val="761D04C6"/>
     <w:multiLevelType w:val="hybridMultilevel"/>
     <w:tmpl w:val="C0D0A6E2"/>
@@ -5634,19 +6812,19 @@
     <w:abstractNumId w:val="1"/>
   </w:num>
   <w:num w:numId="2">
-    <w:abstractNumId w:val="10"/>
+    <w:abstractNumId w:val="11"/>
   </w:num>
   <w:num w:numId="3">
-    <w:abstractNumId w:val="8"/>
+    <w:abstractNumId w:val="9"/>
   </w:num>
   <w:num w:numId="4">
-    <w:abstractNumId w:val="7"/>
+    <w:abstractNumId w:val="8"/>
   </w:num>
   <w:num w:numId="5">
     <w:abstractNumId w:val="0"/>
   </w:num>
   <w:num w:numId="6">
-    <w:abstractNumId w:val="9"/>
+    <w:abstractNumId w:val="10"/>
   </w:num>
   <w:num w:numId="7">
     <w:abstractNumId w:val="3"/>
@@ -5661,10 +6839,13 @@
     <w:abstractNumId w:val="4"/>
   </w:num>
   <w:num w:numId="11">
-    <w:abstractNumId w:val="11"/>
+    <w:abstractNumId w:val="12"/>
   </w:num>
   <w:num w:numId="12">
     <w:abstractNumId w:val="6"/>
+  </w:num>
+  <w:num w:numId="13">
+    <w:abstractNumId w:val="7"/>
   </w:num>
 </w:numbering>
 </file>

</xml_diff>

<commit_message>
Reajustando Layout das imagens
</commit_message>
<xml_diff>
--- a/Atividade Individual - Nicolas.docx
+++ b/Atividade Individual - Nicolas.docx
@@ -1821,18 +1821,9 @@
           <w:rFonts w:cstheme="minorHAnsi"/>
           <w:szCs w:val="24"/>
         </w:rPr>
-        <w:t>&gt;</w:t>
-      </w:r>
-      <w:proofErr w:type="gramStart"/>
-      <w:r>
-        <w:rPr>
-          <w:rFonts w:cstheme="minorHAnsi"/>
-          <w:szCs w:val="24"/>
-        </w:rPr>
-        <w:t>(</w:t>
+        <w:t>&gt;(</w:t>
       </w:r>
       <w:proofErr w:type="spellStart"/>
-      <w:proofErr w:type="gramEnd"/>
       <w:r>
         <w:rPr>
           <w:rFonts w:cstheme="minorHAnsi"/>
@@ -2071,7 +2062,6 @@
         <w:t>/</w:t>
       </w:r>
       <w:proofErr w:type="spellStart"/>
-      <w:proofErr w:type="gramStart"/>
       <w:r>
         <w:rPr>
           <w:rFonts w:cstheme="minorHAnsi"/>
@@ -2080,7 +2070,6 @@
         <w:t>nicolas</w:t>
       </w:r>
       <w:proofErr w:type="spellEnd"/>
-      <w:proofErr w:type="gramEnd"/>
     </w:p>
     <w:p>
       <w:pPr>
@@ -2662,21 +2651,7 @@
         <w:rPr>
           <w:rFonts w:cstheme="minorHAnsi"/>
         </w:rPr>
-        <w:t xml:space="preserve">vim </w:t>
-      </w:r>
-      <w:proofErr w:type="gramStart"/>
-      <w:r>
-        <w:rPr>
-          <w:rFonts w:cstheme="minorHAnsi"/>
-        </w:rPr>
-        <w:t>check_httpd.</w:t>
-      </w:r>
-      <w:proofErr w:type="gramEnd"/>
-      <w:r>
-        <w:rPr>
-          <w:rFonts w:cstheme="minorHAnsi"/>
-        </w:rPr>
-        <w:t>sh</w:t>
+        <w:t>vim check_httpd.sh</w:t>
       </w:r>
     </w:p>
     <w:p>
@@ -2713,16 +2688,147 @@
         <w:rPr>
           <w:rFonts w:cstheme="minorHAnsi"/>
         </w:rPr>
-        <w:t>#!/</w:t>
-      </w:r>
-      <w:proofErr w:type="gramStart"/>
-      <w:r>
-        <w:rPr>
-          <w:rFonts w:cstheme="minorHAnsi"/>
-        </w:rPr>
-        <w:t>bin</w:t>
-      </w:r>
-      <w:proofErr w:type="gramEnd"/>
+        <w:t>#!/bin/</w:t>
+      </w:r>
+      <w:proofErr w:type="spellStart"/>
+      <w:r>
+        <w:rPr>
+          <w:rFonts w:cstheme="minorHAnsi"/>
+        </w:rPr>
+        <w:t>bash</w:t>
+      </w:r>
+      <w:proofErr w:type="spellEnd"/>
+    </w:p>
+    <w:p>
+      <w:pPr>
+        <w:pStyle w:val="PargrafodaLista"/>
+        <w:ind w:left="2880"/>
+        <w:rPr>
+          <w:rFonts w:cstheme="minorHAnsi"/>
+        </w:rPr>
+      </w:pPr>
+      <w:r>
+        <w:rPr>
+          <w:rFonts w:cstheme="minorHAnsi"/>
+        </w:rPr>
+        <w:t>da</w:t>
+      </w:r>
+      <w:r>
+        <w:rPr>
+          <w:rFonts w:cstheme="minorHAnsi"/>
+        </w:rPr>
+        <w:t>ta=$(date +"%Y-%m-%d %H:%M:%S")</w:t>
+      </w:r>
+    </w:p>
+    <w:p>
+      <w:pPr>
+        <w:pStyle w:val="PargrafodaLista"/>
+        <w:ind w:left="2880"/>
+        <w:rPr>
+          <w:rFonts w:cstheme="minorHAnsi"/>
+        </w:rPr>
+      </w:pPr>
+      <w:proofErr w:type="spellStart"/>
+      <w:r>
+        <w:rPr>
+          <w:rFonts w:cstheme="minorHAnsi"/>
+        </w:rPr>
+        <w:t>if</w:t>
+      </w:r>
+      <w:proofErr w:type="spellEnd"/>
+      <w:r>
+        <w:rPr>
+          <w:rFonts w:cstheme="minorHAnsi"/>
+        </w:rPr>
+        <w:t xml:space="preserve"> systemctl </w:t>
+      </w:r>
+      <w:proofErr w:type="spellStart"/>
+      <w:r>
+        <w:rPr>
+          <w:rFonts w:cstheme="minorHAnsi"/>
+        </w:rPr>
+        <w:t>is-active</w:t>
+      </w:r>
+      <w:proofErr w:type="spellEnd"/>
+      <w:r>
+        <w:rPr>
+          <w:rFonts w:cstheme="minorHAnsi"/>
+        </w:rPr>
+        <w:t xml:space="preserve"> --</w:t>
+      </w:r>
+      <w:proofErr w:type="spellStart"/>
+      <w:r>
+        <w:rPr>
+          <w:rFonts w:cstheme="minorHAnsi"/>
+        </w:rPr>
+        <w:t>quiet</w:t>
+      </w:r>
+      <w:proofErr w:type="spellEnd"/>
+      <w:r>
+        <w:rPr>
+          <w:rFonts w:cstheme="minorHAnsi"/>
+        </w:rPr>
+        <w:t xml:space="preserve"> </w:t>
+      </w:r>
+      <w:proofErr w:type="spellStart"/>
+      <w:r>
+        <w:rPr>
+          <w:rFonts w:cstheme="minorHAnsi"/>
+        </w:rPr>
+        <w:t>httpd</w:t>
+      </w:r>
+      <w:proofErr w:type="spellEnd"/>
+      <w:r>
+        <w:rPr>
+          <w:rFonts w:cstheme="minorHAnsi"/>
+        </w:rPr>
+        <w:t xml:space="preserve">; </w:t>
+      </w:r>
+      <w:proofErr w:type="spellStart"/>
+      <w:r>
+        <w:rPr>
+          <w:rFonts w:cstheme="minorHAnsi"/>
+        </w:rPr>
+        <w:t>then</w:t>
+      </w:r>
+      <w:proofErr w:type="spellEnd"/>
+    </w:p>
+    <w:p>
+      <w:pPr>
+        <w:pStyle w:val="PargrafodaLista"/>
+        <w:ind w:left="2880"/>
+        <w:rPr>
+          <w:rFonts w:cstheme="minorHAnsi"/>
+        </w:rPr>
+      </w:pPr>
+      <w:r>
+        <w:rPr>
+          <w:rFonts w:cstheme="minorHAnsi"/>
+        </w:rPr>
+        <w:t xml:space="preserve">        </w:t>
+      </w:r>
+      <w:proofErr w:type="spellStart"/>
+      <w:r>
+        <w:rPr>
+          <w:rFonts w:cstheme="minorHAnsi"/>
+        </w:rPr>
+        <w:t>echo</w:t>
+      </w:r>
+      <w:proofErr w:type="spellEnd"/>
+      <w:r>
+        <w:rPr>
+          <w:rFonts w:cstheme="minorHAnsi"/>
+        </w:rPr>
+        <w:t xml:space="preserve"> "O serviço Apache as $data está funcionando." &gt;&gt; /home/</w:t>
+      </w:r>
+      <w:proofErr w:type="spellStart"/>
+      <w:r>
+        <w:rPr>
+          <w:rFonts w:cstheme="minorHAnsi"/>
+        </w:rPr>
+        <w:t>share</w:t>
+      </w:r>
+      <w:proofErr w:type="spellEnd"/>
       <w:r>
         <w:rPr>
           <w:rFonts w:cstheme="minorHAnsi"/>
@@ -2734,9 +2840,15 @@
         <w:rPr>
           <w:rFonts w:cstheme="minorHAnsi"/>
         </w:rPr>
-        <w:t>bash</w:t>
+        <w:t>nicolas</w:t>
       </w:r>
       <w:proofErr w:type="spellEnd"/>
+      <w:r>
+        <w:rPr>
+          <w:rFonts w:cstheme="minorHAnsi"/>
+        </w:rPr>
+        <w:t>/apache_status_check_online.txt</w:t>
+      </w:r>
     </w:p>
     <w:p>
       <w:pPr>
@@ -2746,26 +2858,14 @@
           <w:rFonts w:cstheme="minorHAnsi"/>
         </w:rPr>
       </w:pPr>
-      <w:proofErr w:type="gramStart"/>
-      <w:r>
-        <w:rPr>
-          <w:rFonts w:cstheme="minorHAnsi"/>
-        </w:rPr>
-        <w:t>da</w:t>
-      </w:r>
-      <w:r>
-        <w:rPr>
-          <w:rFonts w:cstheme="minorHAnsi"/>
-        </w:rPr>
-        <w:t>ta</w:t>
-      </w:r>
-      <w:proofErr w:type="gramEnd"/>
-      <w:r>
-        <w:rPr>
-          <w:rFonts w:cstheme="minorHAnsi"/>
-        </w:rPr>
-        <w:t>=$(date +"%Y-%m-%d %H:%M:%S")</w:t>
-      </w:r>
+      <w:proofErr w:type="spellStart"/>
+      <w:r>
+        <w:rPr>
+          <w:rFonts w:cstheme="minorHAnsi"/>
+        </w:rPr>
+        <w:t>else</w:t>
+      </w:r>
+      <w:proofErr w:type="spellEnd"/>
     </w:p>
     <w:p>
       <w:pPr>
@@ -2775,230 +2875,71 @@
           <w:rFonts w:cstheme="minorHAnsi"/>
         </w:rPr>
       </w:pPr>
+      <w:r>
+        <w:rPr>
+          <w:rFonts w:cstheme="minorHAnsi"/>
+        </w:rPr>
+        <w:t xml:space="preserve">        </w:t>
+      </w:r>
       <w:proofErr w:type="spellStart"/>
-      <w:proofErr w:type="gramStart"/>
-      <w:r>
-        <w:rPr>
-          <w:rFonts w:cstheme="minorHAnsi"/>
-        </w:rPr>
-        <w:t>if</w:t>
+      <w:r>
+        <w:rPr>
+          <w:rFonts w:cstheme="minorHAnsi"/>
+        </w:rPr>
+        <w:t>echo</w:t>
       </w:r>
       <w:proofErr w:type="spellEnd"/>
-      <w:proofErr w:type="gramEnd"/>
-      <w:r>
-        <w:rPr>
-          <w:rFonts w:cstheme="minorHAnsi"/>
-        </w:rPr>
-        <w:t xml:space="preserve"> systemctl </w:t>
+      <w:r>
+        <w:rPr>
+          <w:rFonts w:cstheme="minorHAnsi"/>
+        </w:rPr>
+        <w:t xml:space="preserve"> "O serviço Apache as $data não esta funcionando." &gt;&gt; /home/</w:t>
       </w:r>
       <w:proofErr w:type="spellStart"/>
       <w:r>
         <w:rPr>
           <w:rFonts w:cstheme="minorHAnsi"/>
         </w:rPr>
-        <w:t>is-active</w:t>
+        <w:t>share</w:t>
       </w:r>
       <w:proofErr w:type="spellEnd"/>
       <w:r>
         <w:rPr>
           <w:rFonts w:cstheme="minorHAnsi"/>
         </w:rPr>
-        <w:t xml:space="preserve"> --</w:t>
+        <w:t>/</w:t>
       </w:r>
       <w:proofErr w:type="spellStart"/>
       <w:r>
         <w:rPr>
           <w:rFonts w:cstheme="minorHAnsi"/>
         </w:rPr>
-        <w:t>quiet</w:t>
+        <w:t>nicolas</w:t>
       </w:r>
       <w:proofErr w:type="spellEnd"/>
       <w:r>
         <w:rPr>
           <w:rFonts w:cstheme="minorHAnsi"/>
         </w:rPr>
-        <w:t xml:space="preserve"> </w:t>
-      </w:r>
+        <w:t>/apache_status_check_offline.txt</w:t>
+      </w:r>
+    </w:p>
+    <w:p>
+      <w:pPr>
+        <w:pStyle w:val="PargrafodaLista"/>
+        <w:ind w:left="2880"/>
+        <w:rPr>
+          <w:rFonts w:cstheme="minorHAnsi"/>
+        </w:rPr>
+      </w:pPr>
       <w:proofErr w:type="spellStart"/>
       <w:r>
         <w:rPr>
           <w:rFonts w:cstheme="minorHAnsi"/>
         </w:rPr>
-        <w:t>httpd</w:t>
+        <w:t>fi</w:t>
       </w:r>
       <w:proofErr w:type="spellEnd"/>
-      <w:r>
-        <w:rPr>
-          <w:rFonts w:cstheme="minorHAnsi"/>
-        </w:rPr>
-        <w:t xml:space="preserve">; </w:t>
-      </w:r>
-      <w:proofErr w:type="spellStart"/>
-      <w:r>
-        <w:rPr>
-          <w:rFonts w:cstheme="minorHAnsi"/>
-        </w:rPr>
-        <w:t>then</w:t>
-      </w:r>
-      <w:proofErr w:type="spellEnd"/>
-    </w:p>
-    <w:p>
-      <w:pPr>
-        <w:pStyle w:val="PargrafodaLista"/>
-        <w:ind w:left="2880"/>
-        <w:rPr>
-          <w:rFonts w:cstheme="minorHAnsi"/>
-        </w:rPr>
-      </w:pPr>
-      <w:r>
-        <w:rPr>
-          <w:rFonts w:cstheme="minorHAnsi"/>
-        </w:rPr>
-        <w:t xml:space="preserve">        </w:t>
-      </w:r>
-      <w:proofErr w:type="spellStart"/>
-      <w:proofErr w:type="gramStart"/>
-      <w:r>
-        <w:rPr>
-          <w:rFonts w:cstheme="minorHAnsi"/>
-        </w:rPr>
-        <w:t>echo</w:t>
-      </w:r>
-      <w:proofErr w:type="spellEnd"/>
-      <w:proofErr w:type="gramEnd"/>
-      <w:r>
-        <w:rPr>
-          <w:rFonts w:cstheme="minorHAnsi"/>
-        </w:rPr>
-        <w:t xml:space="preserve"> "O serviço Apache as $data está funcionando." &gt;&gt; /home/</w:t>
-      </w:r>
-      <w:proofErr w:type="spellStart"/>
-      <w:r>
-        <w:rPr>
-          <w:rFonts w:cstheme="minorHAnsi"/>
-        </w:rPr>
-        <w:t>share</w:t>
-      </w:r>
-      <w:proofErr w:type="spellEnd"/>
-      <w:r>
-        <w:rPr>
-          <w:rFonts w:cstheme="minorHAnsi"/>
-        </w:rPr>
-        <w:t>/</w:t>
-      </w:r>
-      <w:proofErr w:type="spellStart"/>
-      <w:r>
-        <w:rPr>
-          <w:rFonts w:cstheme="minorHAnsi"/>
-        </w:rPr>
-        <w:t>nicolas</w:t>
-      </w:r>
-      <w:proofErr w:type="spellEnd"/>
-      <w:r>
-        <w:rPr>
-          <w:rFonts w:cstheme="minorHAnsi"/>
-        </w:rPr>
-        <w:t>/apache_status_check_online.txt</w:t>
-      </w:r>
-    </w:p>
-    <w:p>
-      <w:pPr>
-        <w:pStyle w:val="PargrafodaLista"/>
-        <w:ind w:left="2880"/>
-        <w:rPr>
-          <w:rFonts w:cstheme="minorHAnsi"/>
-        </w:rPr>
-      </w:pPr>
-      <w:proofErr w:type="spellStart"/>
-      <w:proofErr w:type="gramStart"/>
-      <w:r>
-        <w:rPr>
-          <w:rFonts w:cstheme="minorHAnsi"/>
-        </w:rPr>
-        <w:t>else</w:t>
-      </w:r>
-      <w:bookmarkStart w:id="0" w:name="_GoBack"/>
-      <w:bookmarkEnd w:id="0"/>
-      <w:proofErr w:type="spellEnd"/>
-      <w:proofErr w:type="gramEnd"/>
-    </w:p>
-    <w:p>
-      <w:pPr>
-        <w:pStyle w:val="PargrafodaLista"/>
-        <w:ind w:left="2880"/>
-        <w:rPr>
-          <w:rFonts w:cstheme="minorHAnsi"/>
-        </w:rPr>
-      </w:pPr>
-      <w:r>
-        <w:rPr>
-          <w:rFonts w:cstheme="minorHAnsi"/>
-        </w:rPr>
-        <w:t xml:space="preserve">        </w:t>
-      </w:r>
-      <w:proofErr w:type="spellStart"/>
-      <w:proofErr w:type="gramStart"/>
-      <w:r>
-        <w:rPr>
-          <w:rFonts w:cstheme="minorHAnsi"/>
-        </w:rPr>
-        <w:t>echo</w:t>
-      </w:r>
-      <w:proofErr w:type="spellEnd"/>
-      <w:proofErr w:type="gramEnd"/>
-      <w:r>
-        <w:rPr>
-          <w:rFonts w:cstheme="minorHAnsi"/>
-        </w:rPr>
-        <w:t xml:space="preserve"> "O serviço Apache as $data não esta funcionando." &gt;&gt; /home/</w:t>
-      </w:r>
-      <w:proofErr w:type="spellStart"/>
-      <w:r>
-        <w:rPr>
-          <w:rFonts w:cstheme="minorHAnsi"/>
-        </w:rPr>
-        <w:t>share</w:t>
-      </w:r>
-      <w:proofErr w:type="spellEnd"/>
-      <w:r>
-        <w:rPr>
-          <w:rFonts w:cstheme="minorHAnsi"/>
-        </w:rPr>
-        <w:t>/</w:t>
-      </w:r>
-      <w:proofErr w:type="spellStart"/>
-      <w:r>
-        <w:rPr>
-          <w:rFonts w:cstheme="minorHAnsi"/>
-        </w:rPr>
-        <w:t>nicolas</w:t>
-      </w:r>
-      <w:proofErr w:type="spellEnd"/>
-      <w:r>
-        <w:rPr>
-          <w:rFonts w:cstheme="minorHAnsi"/>
-        </w:rPr>
-        <w:t>/apache_status_check_offline.txt</w:t>
-      </w:r>
-    </w:p>
-    <w:p>
-      <w:pPr>
-        <w:pStyle w:val="PargrafodaLista"/>
-        <w:ind w:left="2880"/>
-        <w:rPr>
-          <w:rFonts w:cstheme="minorHAnsi"/>
-        </w:rPr>
-      </w:pPr>
-      <w:proofErr w:type="spellStart"/>
-      <w:proofErr w:type="gramStart"/>
-      <w:r>
-        <w:rPr>
-          <w:rFonts w:cstheme="minorHAnsi"/>
-        </w:rPr>
-        <w:t>fi</w:t>
-      </w:r>
-      <w:proofErr w:type="spellEnd"/>
-      <w:proofErr w:type="gramEnd"/>
       <w:r>
         <w:rPr>
           <w:rFonts w:cstheme="minorHAnsi"/>
@@ -3021,21 +2962,7 @@
         <w:rPr>
           <w:rFonts w:cstheme="minorHAnsi"/>
         </w:rPr>
-        <w:t xml:space="preserve"># sudo chmod +x </w:t>
-      </w:r>
-      <w:proofErr w:type="gramStart"/>
-      <w:r>
-        <w:rPr>
-          <w:rFonts w:cstheme="minorHAnsi"/>
-        </w:rPr>
-        <w:t>check_httpd.</w:t>
-      </w:r>
-      <w:proofErr w:type="gramEnd"/>
-      <w:r>
-        <w:rPr>
-          <w:rFonts w:cstheme="minorHAnsi"/>
-        </w:rPr>
-        <w:t>sh</w:t>
+        <w:t># sudo chmod +x check_httpd.sh</w:t>
       </w:r>
       <w:r>
         <w:rPr>
@@ -3158,32 +3085,30 @@
         </w:rPr>
         <w:t>t a cada 5 minutos;</w:t>
       </w:r>
-      <w:proofErr w:type="gramStart"/>
-      <w:r>
-        <w:rPr>
-          <w:rFonts w:cstheme="minorHAnsi"/>
-          <w:sz w:val="24"/>
-          <w:szCs w:val="24"/>
-        </w:rPr>
-        <w:tab/>
-      </w:r>
-      <w:r>
-        <w:rPr>
-          <w:rFonts w:cstheme="minorHAnsi"/>
-          <w:sz w:val="24"/>
-          <w:szCs w:val="24"/>
-        </w:rPr>
-        <w:tab/>
-      </w:r>
-      <w:r>
-        <w:rPr>
-          <w:rFonts w:cstheme="minorHAnsi"/>
-          <w:sz w:val="24"/>
-          <w:szCs w:val="24"/>
-        </w:rPr>
-        <w:tab/>
-      </w:r>
-      <w:proofErr w:type="gramEnd"/>
+      <w:r>
+        <w:rPr>
+          <w:rFonts w:cstheme="minorHAnsi"/>
+          <w:sz w:val="24"/>
+          <w:szCs w:val="24"/>
+        </w:rPr>
+        <w:tab/>
+      </w:r>
+      <w:r>
+        <w:rPr>
+          <w:rFonts w:cstheme="minorHAnsi"/>
+          <w:sz w:val="24"/>
+          <w:szCs w:val="24"/>
+        </w:rPr>
+        <w:tab/>
+      </w:r>
+      <w:r>
+        <w:rPr>
+          <w:rFonts w:cstheme="minorHAnsi"/>
+          <w:sz w:val="24"/>
+          <w:szCs w:val="24"/>
+        </w:rPr>
+        <w:tab/>
+      </w:r>
     </w:p>
     <w:p>
       <w:pPr>
@@ -3204,7 +3129,6 @@
         <w:t xml:space="preserve"># </w:t>
       </w:r>
       <w:proofErr w:type="spellStart"/>
-      <w:proofErr w:type="gramStart"/>
       <w:r>
         <w:rPr>
           <w:rFonts w:cstheme="minorHAnsi"/>
@@ -3218,7 +3142,6 @@
         </w:rPr>
         <w:t xml:space="preserve"> –e</w:t>
       </w:r>
-      <w:proofErr w:type="gramEnd"/>
     </w:p>
     <w:p>
       <w:pPr>
@@ -3371,7 +3294,6 @@
         </w:rPr>
         <w:t>2.7</w:t>
       </w:r>
-      <w:proofErr w:type="gramStart"/>
       <w:r>
         <w:rPr>
           <w:rFonts w:asciiTheme="majorHAnsi" w:hAnsiTheme="majorHAnsi" w:cstheme="minorHAnsi"/>
@@ -3379,17 +3301,7 @@
           <w:sz w:val="28"/>
           <w:szCs w:val="28"/>
         </w:rPr>
-        <w:t xml:space="preserve">  </w:t>
-      </w:r>
-      <w:proofErr w:type="gramEnd"/>
-      <w:r>
-        <w:rPr>
-          <w:rFonts w:asciiTheme="majorHAnsi" w:hAnsiTheme="majorHAnsi" w:cstheme="minorHAnsi"/>
-          <w:b/>
-          <w:sz w:val="28"/>
-          <w:szCs w:val="28"/>
-        </w:rPr>
-        <w:t>Instalação do Linux</w:t>
+        <w:t xml:space="preserve">  Instalação do Linux</w:t>
       </w:r>
       <w:r>
         <w:rPr>
@@ -3972,42 +3884,8 @@
           </wp:inline>
         </w:drawing>
       </w:r>
-    </w:p>
-    <w:p>
-      <w:pPr>
-        <w:pStyle w:val="PargrafodaLista"/>
-        <w:ind w:left="1080"/>
-        <w:rPr>
-          <w:rFonts w:cstheme="minorHAnsi"/>
-          <w:b/>
-          <w:sz w:val="24"/>
-          <w:szCs w:val="24"/>
-        </w:rPr>
-      </w:pPr>
-    </w:p>
-    <w:p>
-      <w:pPr>
-        <w:pStyle w:val="PargrafodaLista"/>
-        <w:ind w:left="1080"/>
-        <w:rPr>
-          <w:rFonts w:cstheme="minorHAnsi"/>
-          <w:b/>
-          <w:sz w:val="24"/>
-          <w:szCs w:val="24"/>
-        </w:rPr>
-      </w:pPr>
-    </w:p>
-    <w:p>
-      <w:pPr>
-        <w:pStyle w:val="PargrafodaLista"/>
-        <w:ind w:left="1080"/>
-        <w:rPr>
-          <w:rFonts w:cstheme="minorHAnsi"/>
-          <w:b/>
-          <w:sz w:val="24"/>
-          <w:szCs w:val="24"/>
-        </w:rPr>
-      </w:pPr>
+      <w:bookmarkStart w:id="0" w:name="_GoBack"/>
+      <w:bookmarkEnd w:id="0"/>
     </w:p>
     <w:p>
       <w:pPr>
@@ -4024,6 +3902,7 @@
         <w:rPr>
           <w:rFonts w:cstheme="minorHAnsi"/>
         </w:rPr>
+        <w:lastRenderedPageBreak/>
         <w:t>No menu do VirtualBox abra as configurações da máquina virtual:</w:t>
       </w:r>
     </w:p>
@@ -4215,7 +4094,6 @@
           <w:szCs w:val="24"/>
           <w:lang w:eastAsia="pt-BR"/>
         </w:rPr>
-        <w:lastRenderedPageBreak/>
         <w:drawing>
           <wp:inline distT="0" distB="0" distL="0" distR="0">
             <wp:extent cx="5702060" cy="2665563"/>
@@ -4286,6 +4164,7 @@
         <w:rPr>
           <w:rFonts w:cstheme="minorHAnsi"/>
         </w:rPr>
+        <w:lastRenderedPageBreak/>
         <w:t>I</w:t>
       </w:r>
       <w:r>
@@ -4462,7 +4341,6 @@
         <w:rPr>
           <w:rFonts w:cstheme="minorHAnsi"/>
         </w:rPr>
-        <w:lastRenderedPageBreak/>
         <w:t xml:space="preserve">Selecionar o idioma </w:t>
       </w:r>
       <w:r>
@@ -4557,6 +4435,7 @@
         <w:rPr>
           <w:rFonts w:cstheme="minorHAnsi"/>
         </w:rPr>
+        <w:lastRenderedPageBreak/>
         <w:t>Selecionar disco para instalação:</w:t>
       </w:r>
     </w:p>
@@ -4700,7 +4579,6 @@
         <w:rPr>
           <w:rFonts w:cstheme="minorHAnsi"/>
         </w:rPr>
-        <w:lastRenderedPageBreak/>
         <w:t xml:space="preserve">Em seleção de programa escolha instalação </w:t>
       </w:r>
       <w:r>
@@ -4795,6 +4673,7 @@
           <w:szCs w:val="24"/>
           <w:lang w:eastAsia="pt-BR"/>
         </w:rPr>
+        <w:lastRenderedPageBreak/>
         <w:drawing>
           <wp:inline distT="0" distB="0" distL="0" distR="0">
             <wp:extent cx="5400136" cy="2648310"/>
@@ -4877,7 +4756,6 @@
           <w:szCs w:val="24"/>
           <w:lang w:eastAsia="pt-BR"/>
         </w:rPr>
-        <w:lastRenderedPageBreak/>
         <w:drawing>
           <wp:inline distT="0" distB="0" distL="0" distR="0">
             <wp:extent cx="5400136" cy="2475781"/>
@@ -5000,6 +4878,7 @@
         <w:rPr>
           <w:rFonts w:cstheme="minorHAnsi"/>
         </w:rPr>
+        <w:lastRenderedPageBreak/>
         <w:t>Em rede, ative a interface anteriormente configurada:</w:t>
       </w:r>
     </w:p>
@@ -5082,7 +4961,6 @@
           <w:szCs w:val="24"/>
           <w:lang w:eastAsia="pt-BR"/>
         </w:rPr>
-        <w:lastRenderedPageBreak/>
         <w:drawing>
           <wp:inline distT="0" distB="0" distL="0" distR="0">
             <wp:extent cx="5395573" cy="2605178"/>
@@ -5233,6 +5111,7 @@
         <w:rPr>
           <w:rFonts w:cstheme="minorHAnsi"/>
         </w:rPr>
+        <w:lastRenderedPageBreak/>
         <w:t>Após a finali</w:t>
       </w:r>
       <w:r>
@@ -5260,7 +5139,6 @@
           <w:noProof/>
           <w:lang w:eastAsia="pt-BR"/>
         </w:rPr>
-        <w:lastRenderedPageBreak/>
         <w:drawing>
           <wp:inline distT="0" distB="0" distL="0" distR="0" wp14:anchorId="36CEBCDA" wp14:editId="342FCE90">
             <wp:extent cx="5396382" cy="2872597"/>

</xml_diff>